<commit_message>
First commit of Barakat
</commit_message>
<xml_diff>
--- a/Task 2/Autopilot2025G15Week2.docx
+++ b/Task 2/Autopilot2025G15Week2.docx
@@ -1025,9 +1025,9 @@
         </w:rPr>
       </w:sdtEndPr>
       <w:sdtContent>
-        <w:bookmarkStart w:id="3" w:name="_Toc190454463" w:displacedByCustomXml="prev"/>
+        <w:bookmarkStart w:id="3" w:name="_Toc190454075" w:displacedByCustomXml="prev"/>
         <w:bookmarkStart w:id="4" w:name="_Toc190454323" w:displacedByCustomXml="prev"/>
-        <w:bookmarkStart w:id="5" w:name="_Toc190454075" w:displacedByCustomXml="prev"/>
+        <w:bookmarkStart w:id="5" w:name="_Toc190454463" w:displacedByCustomXml="prev"/>
         <w:p>
           <w:pPr>
             <w:pStyle w:val="Heading1"/>
@@ -4927,6 +4927,12 @@
                 <w:noProof/>
                 <w:webHidden/>
               </w:rPr>
+            </w:r>
+            <w:r>
+              <w:rPr>
+                <w:noProof/>
+                <w:webHidden/>
+              </w:rPr>
               <w:fldChar w:fldCharType="separate"/>
             </w:r>
             <w:r>
@@ -4994,6 +5000,12 @@
                 <w:noProof/>
                 <w:webHidden/>
               </w:rPr>
+            </w:r>
+            <w:r>
+              <w:rPr>
+                <w:noProof/>
+                <w:webHidden/>
+              </w:rPr>
               <w:fldChar w:fldCharType="separate"/>
             </w:r>
             <w:r>
@@ -5109,6 +5121,12 @@
                 <w:webHidden/>
               </w:rPr>
               <w:instrText xml:space="preserve"> PAGEREF _Toc191318167 \h </w:instrText>
+            </w:r>
+            <w:r>
+              <w:rPr>
+                <w:noProof/>
+                <w:webHidden/>
+              </w:rPr>
             </w:r>
             <w:r>
               <w:rPr>
@@ -5205,6 +5223,12 @@
                 <w:noProof/>
                 <w:webHidden/>
               </w:rPr>
+            </w:r>
+            <w:r>
+              <w:rPr>
+                <w:noProof/>
+                <w:webHidden/>
+              </w:rPr>
               <w:fldChar w:fldCharType="separate"/>
             </w:r>
             <w:r>
@@ -5273,6 +5297,12 @@
                 <w:noProof/>
                 <w:webHidden/>
               </w:rPr>
+            </w:r>
+            <w:r>
+              <w:rPr>
+                <w:noProof/>
+                <w:webHidden/>
+              </w:rPr>
               <w:fldChar w:fldCharType="separate"/>
             </w:r>
             <w:r>
@@ -7878,14 +7908,14 @@
       <w:bookmarkStart w:id="7" w:name="_Toc191318113"/>
       <w:r>
         <w:rPr>
-          <w:rFonts w:ascii="Arial" w:hAnsi="Arial" w:cs="Arial" w:hint="cs"/>
+          <w:rFonts w:ascii="Arial" w:hAnsi="Arial" w:cs="Arial"/>
           <w:b/>
           <w:bCs/>
           <w:color w:val="4472C4" w:themeColor="accent1"/>
           <w:sz w:val="28"/>
           <w:szCs w:val="28"/>
         </w:rPr>
-        <w:t>Autopilot</w:t>
+        <w:t>Autopilot definition and main objective</w:t>
       </w:r>
       <w:bookmarkEnd w:id="7"/>
     </w:p>
@@ -8179,31 +8209,7 @@
           <w:szCs w:val="28"/>
         </w:rPr>
         <w:lastRenderedPageBreak/>
-        <w:t xml:space="preserve">first </w:t>
-      </w:r>
-      <w:proofErr w:type="gramStart"/>
-      <w:r>
-        <w:rPr>
-          <w:rFonts w:asciiTheme="minorBidi" w:hAnsiTheme="minorBidi"/>
-          <w:b/>
-          <w:bCs/>
-          <w:color w:val="4472C4" w:themeColor="accent1"/>
-          <w:sz w:val="28"/>
-          <w:szCs w:val="28"/>
-        </w:rPr>
-        <w:t>autopilots</w:t>
-      </w:r>
-      <w:proofErr w:type="gramEnd"/>
-      <w:r>
-        <w:rPr>
-          <w:rFonts w:asciiTheme="minorBidi" w:hAnsiTheme="minorBidi"/>
-          <w:b/>
-          <w:bCs/>
-          <w:color w:val="4472C4" w:themeColor="accent1"/>
-          <w:sz w:val="28"/>
-          <w:szCs w:val="28"/>
-        </w:rPr>
-        <w:t xml:space="preserve"> invent</w:t>
+        <w:t>first autopilot invent</w:t>
       </w:r>
       <w:r>
         <w:rPr>
@@ -9585,7 +9591,6 @@
         </w:rPr>
       </w:pPr>
       <w:bookmarkStart w:id="28" w:name="_Toc191318134"/>
-      <w:proofErr w:type="gramStart"/>
       <w:r>
         <w:rPr>
           <w:rFonts w:asciiTheme="minorBidi" w:hAnsiTheme="minorBidi"/>
@@ -9595,9 +9600,8 @@
           <w:sz w:val="28"/>
           <w:szCs w:val="28"/>
         </w:rPr>
-        <w:t>the</w:t>
-      </w:r>
-      <w:proofErr w:type="gramEnd"/>
+        <w:t>The</w:t>
+      </w:r>
       <w:r>
         <w:rPr>
           <w:rFonts w:asciiTheme="minorBidi" w:hAnsiTheme="minorBidi"/>
@@ -9976,7 +9980,18 @@
         </w:rPr>
       </w:pPr>
       <w:bookmarkStart w:id="32" w:name="_Toc191318138"/>
-      <w:proofErr w:type="gramStart"/>
+      <w:r>
+        <w:rPr>
+          <w:rFonts w:asciiTheme="minorBidi" w:hAnsiTheme="minorBidi"/>
+          <w:b/>
+          <w:bCs/>
+          <w:color w:val="4472C4" w:themeColor="accent1"/>
+          <w:sz w:val="28"/>
+          <w:szCs w:val="28"/>
+        </w:rPr>
+        <w:lastRenderedPageBreak/>
+        <w:t>The</w:t>
+      </w:r>
       <w:r>
         <w:rPr>
           <w:rFonts w:asciiTheme="minorBidi" w:hAnsiTheme="minorBidi" w:hint="cs"/>
@@ -9986,28 +10001,11 @@
           <w:sz w:val="28"/>
           <w:szCs w:val="28"/>
         </w:rPr>
-        <w:lastRenderedPageBreak/>
-        <w:t>the</w:t>
-      </w:r>
-      <w:proofErr w:type="gramEnd"/>
-      <w:r>
-        <w:rPr>
-          <w:rFonts w:asciiTheme="minorBidi" w:hAnsiTheme="minorBidi" w:hint="cs"/>
-          <w:b/>
-          <w:bCs/>
-          <w:color w:val="4472C4" w:themeColor="accent1"/>
-          <w:sz w:val="28"/>
-          <w:szCs w:val="28"/>
-        </w:rPr>
         <w:t xml:space="preserve"> role of the onboard sensors</w:t>
       </w:r>
       <w:bookmarkEnd w:id="32"/>
     </w:p>
-    <w:p>
-      <w:r>
-        <w:t>.</w:t>
-      </w:r>
-    </w:p>
+    <w:p/>
     <w:p>
       <w:pPr>
         <w:ind w:left="1080"/>
@@ -49539,7 +49537,6 @@
   <w:style w:type="character" w:default="1" w:styleId="DefaultParagraphFont">
     <w:name w:val="Default Paragraph Font"/>
     <w:uiPriority w:val="1"/>
-    <w:semiHidden/>
     <w:unhideWhenUsed/>
   </w:style>
   <w:style w:type="table" w:default="1" w:styleId="TableNormal">

</xml_diff>

<commit_message>
begin of Task 3
</commit_message>
<xml_diff>
--- a/Task 2/Autopilot2025G15Week2.docx
+++ b/Task 2/Autopilot2025G15Week2.docx
@@ -1025,9 +1025,9 @@
         </w:rPr>
       </w:sdtEndPr>
       <w:sdtContent>
-        <w:bookmarkStart w:id="3" w:name="_Toc190454075" w:displacedByCustomXml="prev"/>
+        <w:bookmarkStart w:id="3" w:name="_Toc190454463" w:displacedByCustomXml="prev"/>
         <w:bookmarkStart w:id="4" w:name="_Toc190454323" w:displacedByCustomXml="prev"/>
-        <w:bookmarkStart w:id="5" w:name="_Toc190454463" w:displacedByCustomXml="prev"/>
+        <w:bookmarkStart w:id="5" w:name="_Toc190454075" w:displacedByCustomXml="prev"/>
         <w:p>
           <w:pPr>
             <w:pStyle w:val="Heading1"/>
@@ -21857,8 +21857,6 @@
         </w:rPr>
         <w:t xml:space="preserve">1. Euler's </w:t>
       </w:r>
-      <w:proofErr w:type="spellStart"/>
-      <w:proofErr w:type="gramStart"/>
       <w:r>
         <w:rPr>
           <w:b/>
@@ -21871,10 +21869,8 @@
         <w:rPr>
           <w:color w:val="auto"/>
         </w:rPr>
-        <w:t>This</w:t>
-      </w:r>
-      <w:proofErr w:type="spellEnd"/>
-      <w:proofErr w:type="gramEnd"/>
+        <w:t xml:space="preserve"> This</w:t>
+      </w:r>
       <w:r>
         <w:rPr>
           <w:color w:val="auto"/>
@@ -21905,8 +21901,6 @@
         </w:rPr>
         <w:t xml:space="preserve">2. Heun's </w:t>
       </w:r>
-      <w:proofErr w:type="spellStart"/>
-      <w:proofErr w:type="gramStart"/>
       <w:r>
         <w:rPr>
           <w:b/>
@@ -21919,10 +21913,8 @@
         <w:rPr>
           <w:color w:val="auto"/>
         </w:rPr>
-        <w:t>Also</w:t>
-      </w:r>
-      <w:proofErr w:type="spellEnd"/>
-      <w:proofErr w:type="gramEnd"/>
+        <w:t xml:space="preserve"> Also</w:t>
+      </w:r>
       <w:r>
         <w:rPr>
           <w:color w:val="auto"/>
@@ -21953,8 +21945,6 @@
         </w:rPr>
         <w:t xml:space="preserve">3. Midpoint </w:t>
       </w:r>
-      <w:proofErr w:type="spellStart"/>
-      <w:proofErr w:type="gramStart"/>
       <w:r>
         <w:rPr>
           <w:b/>
@@ -21967,15 +21957,25 @@
         <w:rPr>
           <w:color w:val="auto"/>
         </w:rPr>
-        <w:t>This</w:t>
-      </w:r>
-      <w:proofErr w:type="spellEnd"/>
-      <w:proofErr w:type="gramEnd"/>
+        <w:t xml:space="preserve"> This</w:t>
+      </w:r>
       <w:r>
         <w:rPr>
           <w:color w:val="auto"/>
         </w:rPr>
-        <w:t xml:space="preserve"> method is a second-order method which uses the slope at the midpoint of the interval to estimate the next value, providing a better approximation than Euler's method.</w:t>
+        <w:t xml:space="preserve"> method is a second-order method which uses the slope at the midpoint of the interval to estimate the next value, providing </w:t>
+      </w:r>
+      <w:r>
+        <w:rPr>
+          <w:color w:val="auto"/>
+        </w:rPr>
+        <w:t>better</w:t>
+      </w:r>
+      <w:r>
+        <w:rPr>
+          <w:color w:val="auto"/>
+        </w:rPr>
+        <w:t xml:space="preserve"> approximation than Euler's method.</w:t>
       </w:r>
     </w:p>
     <w:p>
@@ -21999,45 +21999,103 @@
           <w:bCs/>
           <w:color w:val="4472C4" w:themeColor="accent1"/>
         </w:rPr>
-        <w:t>4. Runge-</w:t>
-      </w:r>
-      <w:proofErr w:type="spellStart"/>
+        <w:t>4. Runge-Kutta Methods:</w:t>
+      </w:r>
+      <w:r>
+        <w:rPr>
+          <w:color w:val="auto"/>
+        </w:rPr>
+        <w:t xml:space="preserve"> These are a family of iterative methods which include the well-known fourth-order Runge-Kutta method (RK4). RK4 is widely used due to its balance between computational effort and accuracy.</w:t>
+      </w:r>
+    </w:p>
+    <w:p>
+      <w:pPr>
+        <w:pStyle w:val="Default"/>
+        <w:rPr>
+          <w:color w:val="auto"/>
+        </w:rPr>
+      </w:pPr>
+    </w:p>
+    <w:p>
+      <w:pPr>
+        <w:pStyle w:val="Default"/>
+        <w:rPr>
+          <w:color w:val="auto"/>
+        </w:rPr>
+      </w:pPr>
       <w:r>
         <w:rPr>
           <w:b/>
           <w:bCs/>
           <w:color w:val="4472C4" w:themeColor="accent1"/>
         </w:rPr>
-        <w:t>Kutta</w:t>
-      </w:r>
-      <w:proofErr w:type="spellEnd"/>
+        <w:t>5. Adams-Bashforth Methods</w:t>
+      </w:r>
+      <w:r>
+        <w:rPr>
+          <w:b/>
+          <w:bCs/>
+          <w:color w:val="auto"/>
+        </w:rPr>
+        <w:t>:</w:t>
+      </w:r>
+      <w:r>
+        <w:rPr>
+          <w:color w:val="auto"/>
+        </w:rPr>
+        <w:t xml:space="preserve"> These are multi-step methods that use the values of the solution at several previous steps to compute the next value. They are explicit methods and are often used in conjunction with other methods to start the computation.</w:t>
+      </w:r>
+    </w:p>
+    <w:p>
+      <w:pPr>
+        <w:pStyle w:val="Default"/>
+        <w:rPr>
+          <w:color w:val="auto"/>
+        </w:rPr>
+      </w:pPr>
+    </w:p>
+    <w:p>
+      <w:pPr>
+        <w:pStyle w:val="Default"/>
+        <w:rPr>
+          <w:color w:val="auto"/>
+        </w:rPr>
+      </w:pPr>
       <w:r>
         <w:rPr>
           <w:b/>
           <w:bCs/>
           <w:color w:val="4472C4" w:themeColor="accent1"/>
         </w:rPr>
-        <w:t xml:space="preserve"> Methods:</w:t>
-      </w:r>
-      <w:r>
-        <w:rPr>
+        <w:t>6. Adams-Moulton Methods</w:t>
+      </w:r>
+      <w:r>
+        <w:rPr>
+          <w:b/>
+          <w:bCs/>
           <w:color w:val="auto"/>
         </w:rPr>
-        <w:t xml:space="preserve"> These are a family of iterative methods which include the well-known fourth-order Runge-</w:t>
-      </w:r>
-      <w:proofErr w:type="spellStart"/>
+        <w:t>:</w:t>
+      </w:r>
       <w:r>
         <w:rPr>
           <w:color w:val="auto"/>
         </w:rPr>
-        <w:t>Kutta</w:t>
-      </w:r>
-      <w:proofErr w:type="spellEnd"/>
+        <w:t xml:space="preserve"> These are implicit multi-step methods that use the value at the current </w:t>
+      </w:r>
+      <w:proofErr w:type="gramStart"/>
       <w:r>
         <w:rPr>
           <w:color w:val="auto"/>
         </w:rPr>
-        <w:t xml:space="preserve"> method (RK4). RK4 is widely used due to its balance between computational effort and accuracy.</w:t>
+        <w:t>step</w:t>
+      </w:r>
+      <w:proofErr w:type="gramEnd"/>
+      <w:r>
+        <w:rPr>
+          <w:color w:val="auto"/>
+        </w:rPr>
+        <w:t xml:space="preserve"> as well as previous steps to estimate the next value. They are generally more accurate and stable than explicit methods but require solving an equation at each step.</w:t>
       </w:r>
     </w:p>
     <w:p>
@@ -22061,21 +22119,13 @@
           <w:bCs/>
           <w:color w:val="4472C4" w:themeColor="accent1"/>
         </w:rPr>
-        <w:t>5. Adams-Bashforth Methods</w:t>
-      </w:r>
-      <w:r>
-        <w:rPr>
-          <w:b/>
-          <w:bCs/>
+        <w:t>7. Backward Differentiation Formulas (BDF):</w:t>
+      </w:r>
+      <w:r>
+        <w:rPr>
           <w:color w:val="auto"/>
         </w:rPr>
-        <w:t>:</w:t>
-      </w:r>
-      <w:r>
-        <w:rPr>
-          <w:color w:val="auto"/>
-        </w:rPr>
-        <w:t xml:space="preserve"> These are multi-step methods that use the values of the solution at several previous steps to compute the next value. They are explicit methods and are often used in conjunction with other methods to start the computation.</w:t>
+        <w:t xml:space="preserve"> These are implicit multi-step methods that are particularly useful for solving stiff equations. They use past values of the solution and its derivative to estimate the next value.</w:t>
       </w:r>
     </w:p>
     <w:p>
@@ -22099,107 +22149,7 @@
           <w:bCs/>
           <w:color w:val="4472C4" w:themeColor="accent1"/>
         </w:rPr>
-        <w:t>6. Adams-Moulton Methods</w:t>
-      </w:r>
-      <w:r>
-        <w:rPr>
-          <w:b/>
-          <w:bCs/>
-          <w:color w:val="auto"/>
-        </w:rPr>
-        <w:t>:</w:t>
-      </w:r>
-      <w:r>
-        <w:rPr>
-          <w:color w:val="auto"/>
-        </w:rPr>
-        <w:t xml:space="preserve"> These are implicit multi-step methods that use the value at the current </w:t>
-      </w:r>
-      <w:proofErr w:type="gramStart"/>
-      <w:r>
-        <w:rPr>
-          <w:color w:val="auto"/>
-        </w:rPr>
-        <w:t>step</w:t>
-      </w:r>
-      <w:proofErr w:type="gramEnd"/>
-      <w:r>
-        <w:rPr>
-          <w:color w:val="auto"/>
-        </w:rPr>
-        <w:t xml:space="preserve"> as well as previous steps to estimate the next value. They are generally more accurate and stable than explicit methods but require solving an equation at each step.</w:t>
-      </w:r>
-    </w:p>
-    <w:p>
-      <w:pPr>
-        <w:pStyle w:val="Default"/>
-        <w:rPr>
-          <w:color w:val="auto"/>
-        </w:rPr>
-      </w:pPr>
-    </w:p>
-    <w:p>
-      <w:pPr>
-        <w:pStyle w:val="Default"/>
-        <w:rPr>
-          <w:color w:val="auto"/>
-        </w:rPr>
-      </w:pPr>
-      <w:r>
-        <w:rPr>
-          <w:b/>
-          <w:bCs/>
-          <w:color w:val="4472C4" w:themeColor="accent1"/>
-        </w:rPr>
-        <w:t>7. Backward Differentiation Formulas (BDF):</w:t>
-      </w:r>
-      <w:r>
-        <w:rPr>
-          <w:color w:val="auto"/>
-        </w:rPr>
-        <w:t xml:space="preserve"> These are implicit multi-step methods that are particularly useful for solving stiff equations. They use past values of the solution and its derivative to estimate the next value.</w:t>
-      </w:r>
-    </w:p>
-    <w:p>
-      <w:pPr>
-        <w:pStyle w:val="Default"/>
-        <w:rPr>
-          <w:color w:val="auto"/>
-        </w:rPr>
-      </w:pPr>
-    </w:p>
-    <w:p>
-      <w:pPr>
-        <w:pStyle w:val="Default"/>
-        <w:rPr>
-          <w:color w:val="auto"/>
-        </w:rPr>
-      </w:pPr>
-      <w:r>
-        <w:rPr>
-          <w:b/>
-          <w:bCs/>
-          <w:color w:val="4472C4" w:themeColor="accent1"/>
-        </w:rPr>
-        <w:t xml:space="preserve">8. </w:t>
-      </w:r>
-      <w:proofErr w:type="spellStart"/>
-      <w:r>
-        <w:rPr>
-          <w:b/>
-          <w:bCs/>
-          <w:color w:val="4472C4" w:themeColor="accent1"/>
-        </w:rPr>
-        <w:t>Verlet</w:t>
-      </w:r>
-      <w:proofErr w:type="spellEnd"/>
-      <w:r>
-        <w:rPr>
-          <w:b/>
-          <w:bCs/>
-          <w:color w:val="4472C4" w:themeColor="accent1"/>
-        </w:rPr>
-        <w:t xml:space="preserve"> Integration:</w:t>
+        <w:t>8. Verlet Integration:</w:t>
       </w:r>
       <w:r>
         <w:rPr>
@@ -22355,13 +22305,20 @@
     </w:p>
     <w:p/>
     <w:p>
+      <w:r>
+        <w:rPr>
+          <w:sz w:val="24"/>
+          <w:szCs w:val="24"/>
+        </w:rPr>
+        <w:t xml:space="preserve">for solving the Airplanes </w:t>
+      </w:r>
       <w:proofErr w:type="gramStart"/>
       <w:r>
         <w:rPr>
           <w:sz w:val="24"/>
           <w:szCs w:val="24"/>
         </w:rPr>
-        <w:t>for solving</w:t>
+        <w:t>EOM</w:t>
       </w:r>
       <w:proofErr w:type="gramEnd"/>
       <w:r>
@@ -22369,46 +22326,20 @@
           <w:sz w:val="24"/>
           <w:szCs w:val="24"/>
         </w:rPr>
-        <w:t xml:space="preserve"> the Airplanes </w:t>
-      </w:r>
-      <w:proofErr w:type="gramStart"/>
+        <w:t xml:space="preserve"> we usually use </w:t>
+      </w:r>
       <w:r>
         <w:rPr>
           <w:sz w:val="24"/>
           <w:szCs w:val="24"/>
         </w:rPr>
-        <w:t>EOM</w:t>
-      </w:r>
-      <w:proofErr w:type="gramEnd"/>
-      <w:r>
-        <w:rPr>
-          <w:sz w:val="24"/>
-          <w:szCs w:val="24"/>
-        </w:rPr>
-        <w:t xml:space="preserve"> we usually use </w:t>
-      </w:r>
-      <w:proofErr w:type="spellStart"/>
-      <w:r>
-        <w:rPr>
-          <w:sz w:val="24"/>
-          <w:szCs w:val="24"/>
-        </w:rPr>
         <w:t>the</w:t>
       </w:r>
       <w:r>
-        <w:t>fourth</w:t>
-      </w:r>
-      <w:proofErr w:type="spellEnd"/>
-      <w:r>
-        <w:t>-order Runge-</w:t>
-      </w:r>
-      <w:proofErr w:type="spellStart"/>
-      <w:r>
-        <w:t>Kutta</w:t>
-      </w:r>
-      <w:proofErr w:type="spellEnd"/>
-      <w:r>
-        <w:t xml:space="preserve"> method (RK4)</w:t>
+        <w:t xml:space="preserve"> fourth</w:t>
+      </w:r>
+      <w:r>
+        <w:t>-order Runge-Kutta method (RK4)</w:t>
       </w:r>
       <w:r>
         <w:t>.</w:t>
@@ -22443,7 +22374,7 @@
         <w:t>needed</w:t>
       </w:r>
       <w:r>
-        <w:t xml:space="preserve">  :</w:t>
+        <w:t xml:space="preserve"> :</w:t>
       </w:r>
       <w:proofErr w:type="gramEnd"/>
       <w:r>
@@ -22476,7 +22407,6 @@
         </w:rPr>
         <w:t xml:space="preserve">Inputs needed in each </w:t>
       </w:r>
-      <w:proofErr w:type="spellStart"/>
       <w:proofErr w:type="gramStart"/>
       <w:r>
         <w:rPr>
@@ -22493,7 +22423,7 @@
           <w:sz w:val="24"/>
           <w:szCs w:val="24"/>
         </w:rPr>
-        <w:t>:F</w:t>
+        <w:t xml:space="preserve"> ,</w:t>
       </w:r>
       <w:proofErr w:type="gramEnd"/>
       <w:r>
@@ -22501,23 +22431,29 @@
           <w:sz w:val="24"/>
           <w:szCs w:val="24"/>
         </w:rPr>
-        <w:t>_x</w:t>
-      </w:r>
-      <w:proofErr w:type="spellEnd"/>
+        <w:t xml:space="preserve"> </w:t>
+      </w:r>
+      <w:proofErr w:type="spellStart"/>
       <w:r>
         <w:rPr>
           <w:sz w:val="24"/>
           <w:szCs w:val="24"/>
         </w:rPr>
-        <w:t xml:space="preserve"> , </w:t>
-      </w:r>
-      <w:proofErr w:type="spellStart"/>
+        <w:t>F</w:t>
+      </w:r>
       <w:r>
         <w:rPr>
           <w:sz w:val="24"/>
           <w:szCs w:val="24"/>
         </w:rPr>
-        <w:t>F_y</w:t>
+        <w:t>_</w:t>
+      </w:r>
+      <w:r>
+        <w:rPr>
+          <w:sz w:val="24"/>
+          <w:szCs w:val="24"/>
+        </w:rPr>
+        <w:t>y</w:t>
       </w:r>
       <w:proofErr w:type="spellEnd"/>
       <w:r>
@@ -22595,34 +22531,32 @@
           <w:sz w:val="24"/>
           <w:szCs w:val="24"/>
         </w:rPr>
-        <w:t xml:space="preserve">Outputs calculated in each </w:t>
-      </w:r>
-      <w:proofErr w:type="spellStart"/>
+        <w:t>Outputs calculated in each iteration</w:t>
+      </w:r>
+      <w:r>
+        <w:rPr>
+          <w:sz w:val="24"/>
+          <w:szCs w:val="24"/>
+        </w:rPr>
+        <w:t>:</w:t>
+      </w:r>
+      <w:r>
+        <w:rPr>
+          <w:sz w:val="24"/>
+          <w:szCs w:val="24"/>
+        </w:rPr>
+        <w:t xml:space="preserve"> </w:t>
+      </w:r>
+      <w:r>
+        <w:t xml:space="preserve">u, </w:t>
+      </w:r>
       <w:proofErr w:type="gramStart"/>
       <w:r>
-        <w:rPr>
-          <w:b/>
-          <w:bCs/>
-          <w:color w:val="4472C4" w:themeColor="accent1"/>
-          <w:sz w:val="24"/>
-          <w:szCs w:val="24"/>
-        </w:rPr>
-        <w:t>iteration</w:t>
-      </w:r>
-      <w:r>
-        <w:rPr>
-          <w:sz w:val="24"/>
-          <w:szCs w:val="24"/>
-        </w:rPr>
-        <w:t>:</w:t>
-      </w:r>
-      <w:r>
-        <w:t>u</w:t>
-      </w:r>
-      <w:proofErr w:type="spellEnd"/>
+        <w:t>v ,</w:t>
+      </w:r>
       <w:proofErr w:type="gramEnd"/>
       <w:r>
-        <w:t xml:space="preserve">, v , w , p , q , r , </w:t>
+        <w:t xml:space="preserve"> w , p , q , r , </w:t>
       </w:r>
       <w:r>
         <w:rPr>
@@ -23064,29 +22998,7 @@
           <w:szCs w:val="24"/>
           <w14:ligatures w14:val="standardContextual"/>
         </w:rPr>
-        <w:t>After exploring various numerical methods for solving ODEs, this task requires implementing the 4th-order Runge-</w:t>
-      </w:r>
-      <w:proofErr w:type="spellStart"/>
-      <w:r>
-        <w:rPr>
-          <w:rFonts w:ascii="Aptos" w:eastAsia="Aptos" w:hAnsi="Aptos" w:cs="Arial"/>
-          <w:kern w:val="2"/>
-          <w:sz w:val="24"/>
-          <w:szCs w:val="24"/>
-          <w14:ligatures w14:val="standardContextual"/>
-        </w:rPr>
-        <w:t>Kutta</w:t>
-      </w:r>
-      <w:proofErr w:type="spellEnd"/>
-      <w:r>
-        <w:rPr>
-          <w:rFonts w:ascii="Aptos" w:eastAsia="Aptos" w:hAnsi="Aptos" w:cs="Arial"/>
-          <w:kern w:val="2"/>
-          <w:sz w:val="24"/>
-          <w:szCs w:val="24"/>
-          <w14:ligatures w14:val="standardContextual"/>
-        </w:rPr>
-        <w:t xml:space="preserve"> (RK4) algorithm to solve the 12 rigid body dynamics (RBD) equations. The solution will be computed using fixed input forces and moments, along with given initial conditions for the 12 state variables.</w:t>
+        <w:t>After exploring various numerical methods for solving ODEs, this task requires implementing the 4th-order Runge-Kutta (RK4) algorithm to solve the 12 rigid body dynamics (RBD) equations. The solution will be computed using fixed input forces and moments, along with given initial conditions for the 12 state variables.</w:t>
       </w:r>
     </w:p>
     <w:p>
@@ -25339,7 +25251,7 @@
       <m:oMath>
         <m:d>
           <m:dPr>
-            <m:begChr m:val=""/>
+            <m:begChr m:val="["/>
             <m:endChr m:val="]"/>
             <m:ctrlPr>
               <w:rPr>
@@ -25352,10 +25264,8 @@
             </m:ctrlPr>
           </m:dPr>
           <m:e>
-            <m:d>
-              <m:dPr>
-                <m:begChr m:val="["/>
-                <m:endChr m:val="]"/>
+            <m:eqArr>
+              <m:eqArrPr>
                 <m:ctrlPr>
                   <w:rPr>
                     <w:rFonts w:ascii="Cambria Math" w:eastAsia="Times New Roman" w:hAnsi="Cambria Math" w:cs="Times New Roman"/>
@@ -25365,10 +25275,553 @@
                     <w14:ligatures w14:val="standardContextual"/>
                   </w:rPr>
                 </m:ctrlPr>
-              </m:dPr>
+              </m:eqArrPr>
               <m:e>
-                <m:eqArr>
-                  <m:eqArrPr>
+                <m:r>
+                  <w:rPr>
+                    <w:rFonts w:ascii="Cambria Math" w:eastAsia="Times New Roman" w:hAnsi="Cambria Math" w:cs="Times New Roman"/>
+                    <w:kern w:val="2"/>
+                    <w:sz w:val="24"/>
+                    <w:szCs w:val="24"/>
+                    <w14:ligatures w14:val="standardContextual"/>
+                  </w:rPr>
+                  <m:t>L</m:t>
+                </m:r>
+              </m:e>
+              <m:e>
+                <m:r>
+                  <w:rPr>
+                    <w:rFonts w:ascii="Cambria Math" w:eastAsia="Times New Roman" w:hAnsi="Cambria Math" w:cs="Times New Roman"/>
+                    <w:kern w:val="2"/>
+                    <w:sz w:val="24"/>
+                    <w:szCs w:val="24"/>
+                    <w14:ligatures w14:val="standardContextual"/>
+                  </w:rPr>
+                  <m:t>M</m:t>
+                </m:r>
+              </m:e>
+              <m:e>
+                <m:r>
+                  <w:rPr>
+                    <w:rFonts w:ascii="Cambria Math" w:eastAsia="Times New Roman" w:hAnsi="Cambria Math" w:cs="Times New Roman"/>
+                    <w:kern w:val="2"/>
+                    <w:sz w:val="24"/>
+                    <w:szCs w:val="24"/>
+                    <w14:ligatures w14:val="standardContextual"/>
+                  </w:rPr>
+                  <m:t>N</m:t>
+                </m:r>
+              </m:e>
+            </m:eqArr>
+          </m:e>
+        </m:d>
+        <m:r>
+          <w:rPr>
+            <w:rFonts w:ascii="Cambria Math" w:eastAsia="Times New Roman" w:hAnsi="Cambria Math" w:cs="Times New Roman"/>
+            <w:kern w:val="2"/>
+            <w:sz w:val="24"/>
+            <w:szCs w:val="24"/>
+            <w14:ligatures w14:val="standardContextual"/>
+          </w:rPr>
+          <m:t>=</m:t>
+        </m:r>
+        <m:d>
+          <m:dPr>
+            <m:begChr m:val="["/>
+            <m:endChr m:val="]"/>
+            <m:ctrlPr>
+              <w:rPr>
+                <w:rFonts w:ascii="Cambria Math" w:eastAsia="Times New Roman" w:hAnsi="Cambria Math" w:cs="Times New Roman"/>
+                <w:kern w:val="2"/>
+                <w:sz w:val="24"/>
+                <w:szCs w:val="24"/>
+                <w14:ligatures w14:val="standardContextual"/>
+              </w:rPr>
+            </m:ctrlPr>
+          </m:dPr>
+          <m:e>
+            <m:m>
+              <m:mPr>
+                <m:plcHide m:val="1"/>
+                <m:mcs>
+                  <m:mc>
+                    <m:mcPr>
+                      <m:count m:val="3"/>
+                      <m:mcJc m:val="center"/>
+                    </m:mcPr>
+                  </m:mc>
+                </m:mcs>
+                <m:ctrlPr>
+                  <w:rPr>
+                    <w:rFonts w:ascii="Cambria Math" w:eastAsia="Times New Roman" w:hAnsi="Cambria Math" w:cs="Times New Roman"/>
+                    <w:kern w:val="2"/>
+                    <w:sz w:val="24"/>
+                    <w:szCs w:val="24"/>
+                    <w14:ligatures w14:val="standardContextual"/>
+                  </w:rPr>
+                </m:ctrlPr>
+              </m:mPr>
+              <m:mr>
+                <m:e>
+                  <m:sSub>
+                    <m:sSubPr>
+                      <m:ctrlPr>
+                        <w:rPr>
+                          <w:rFonts w:ascii="Cambria Math" w:eastAsia="Times New Roman" w:hAnsi="Cambria Math" w:cs="Times New Roman"/>
+                          <w:kern w:val="2"/>
+                          <w:sz w:val="24"/>
+                          <w:szCs w:val="24"/>
+                          <w14:ligatures w14:val="standardContextual"/>
+                        </w:rPr>
+                      </m:ctrlPr>
+                    </m:sSubPr>
+                    <m:e>
+                      <m:r>
+                        <w:rPr>
+                          <w:rFonts w:ascii="Cambria Math" w:eastAsia="Times New Roman" w:hAnsi="Cambria Math" w:cs="Times New Roman"/>
+                          <w:kern w:val="2"/>
+                          <w:sz w:val="24"/>
+                          <w:szCs w:val="24"/>
+                          <w14:ligatures w14:val="standardContextual"/>
+                        </w:rPr>
+                        <m:t>I</m:t>
+                      </m:r>
+                    </m:e>
+                    <m:sub>
+                      <m:r>
+                        <w:rPr>
+                          <w:rFonts w:ascii="Cambria Math" w:eastAsia="Times New Roman" w:hAnsi="Cambria Math" w:cs="Times New Roman"/>
+                          <w:kern w:val="2"/>
+                          <w:sz w:val="24"/>
+                          <w:szCs w:val="24"/>
+                          <w14:ligatures w14:val="standardContextual"/>
+                        </w:rPr>
+                        <m:t>xx</m:t>
+                      </m:r>
+                    </m:sub>
+                  </m:sSub>
+                </m:e>
+                <m:e>
+                  <m:r>
+                    <w:rPr>
+                      <w:rFonts w:ascii="Cambria Math" w:eastAsia="Times New Roman" w:hAnsi="Cambria Math" w:cs="Times New Roman"/>
+                      <w:kern w:val="2"/>
+                      <w:sz w:val="24"/>
+                      <w:szCs w:val="24"/>
+                      <w14:ligatures w14:val="standardContextual"/>
+                    </w:rPr>
+                    <m:t>-</m:t>
+                  </m:r>
+                  <m:sSub>
+                    <m:sSubPr>
+                      <m:ctrlPr>
+                        <w:rPr>
+                          <w:rFonts w:ascii="Cambria Math" w:eastAsia="Times New Roman" w:hAnsi="Cambria Math" w:cs="Times New Roman"/>
+                          <w:kern w:val="2"/>
+                          <w:sz w:val="24"/>
+                          <w:szCs w:val="24"/>
+                          <w14:ligatures w14:val="standardContextual"/>
+                        </w:rPr>
+                      </m:ctrlPr>
+                    </m:sSubPr>
+                    <m:e>
+                      <m:r>
+                        <w:rPr>
+                          <w:rFonts w:ascii="Cambria Math" w:eastAsia="Times New Roman" w:hAnsi="Cambria Math" w:cs="Times New Roman"/>
+                          <w:kern w:val="2"/>
+                          <w:sz w:val="24"/>
+                          <w:szCs w:val="24"/>
+                          <w14:ligatures w14:val="standardContextual"/>
+                        </w:rPr>
+                        <m:t>I</m:t>
+                      </m:r>
+                    </m:e>
+                    <m:sub>
+                      <m:r>
+                        <w:rPr>
+                          <w:rFonts w:ascii="Cambria Math" w:eastAsia="Times New Roman" w:hAnsi="Cambria Math" w:cs="Times New Roman"/>
+                          <w:kern w:val="2"/>
+                          <w:sz w:val="24"/>
+                          <w:szCs w:val="24"/>
+                          <w14:ligatures w14:val="standardContextual"/>
+                        </w:rPr>
+                        <m:t>xy</m:t>
+                      </m:r>
+                    </m:sub>
+                  </m:sSub>
+                </m:e>
+                <m:e>
+                  <m:r>
+                    <w:rPr>
+                      <w:rFonts w:ascii="Cambria Math" w:eastAsia="Times New Roman" w:hAnsi="Cambria Math" w:cs="Times New Roman"/>
+                      <w:kern w:val="2"/>
+                      <w:sz w:val="24"/>
+                      <w:szCs w:val="24"/>
+                      <w14:ligatures w14:val="standardContextual"/>
+                    </w:rPr>
+                    <m:t>-</m:t>
+                  </m:r>
+                  <m:sSub>
+                    <m:sSubPr>
+                      <m:ctrlPr>
+                        <w:rPr>
+                          <w:rFonts w:ascii="Cambria Math" w:eastAsia="Times New Roman" w:hAnsi="Cambria Math" w:cs="Times New Roman"/>
+                          <w:kern w:val="2"/>
+                          <w:sz w:val="24"/>
+                          <w:szCs w:val="24"/>
+                          <w14:ligatures w14:val="standardContextual"/>
+                        </w:rPr>
+                      </m:ctrlPr>
+                    </m:sSubPr>
+                    <m:e>
+                      <m:r>
+                        <w:rPr>
+                          <w:rFonts w:ascii="Cambria Math" w:eastAsia="Times New Roman" w:hAnsi="Cambria Math" w:cs="Times New Roman"/>
+                          <w:kern w:val="2"/>
+                          <w:sz w:val="24"/>
+                          <w:szCs w:val="24"/>
+                          <w14:ligatures w14:val="standardContextual"/>
+                        </w:rPr>
+                        <m:t>I</m:t>
+                      </m:r>
+                    </m:e>
+                    <m:sub>
+                      <m:r>
+                        <w:rPr>
+                          <w:rFonts w:ascii="Cambria Math" w:eastAsia="Times New Roman" w:hAnsi="Cambria Math" w:cs="Times New Roman"/>
+                          <w:kern w:val="2"/>
+                          <w:sz w:val="24"/>
+                          <w:szCs w:val="24"/>
+                          <w14:ligatures w14:val="standardContextual"/>
+                        </w:rPr>
+                        <m:t>xz</m:t>
+                      </m:r>
+                    </m:sub>
+                  </m:sSub>
+                </m:e>
+              </m:mr>
+              <m:mr>
+                <m:e>
+                  <m:r>
+                    <w:rPr>
+                      <w:rFonts w:ascii="Cambria Math" w:eastAsia="Times New Roman" w:hAnsi="Cambria Math" w:cs="Times New Roman"/>
+                      <w:kern w:val="2"/>
+                      <w:sz w:val="24"/>
+                      <w:szCs w:val="24"/>
+                      <w14:ligatures w14:val="standardContextual"/>
+                    </w:rPr>
+                    <m:t>-</m:t>
+                  </m:r>
+                  <m:sSub>
+                    <m:sSubPr>
+                      <m:ctrlPr>
+                        <w:rPr>
+                          <w:rFonts w:ascii="Cambria Math" w:eastAsia="Times New Roman" w:hAnsi="Cambria Math" w:cs="Times New Roman"/>
+                          <w:kern w:val="2"/>
+                          <w:sz w:val="24"/>
+                          <w:szCs w:val="24"/>
+                          <w14:ligatures w14:val="standardContextual"/>
+                        </w:rPr>
+                      </m:ctrlPr>
+                    </m:sSubPr>
+                    <m:e>
+                      <m:r>
+                        <w:rPr>
+                          <w:rFonts w:ascii="Cambria Math" w:eastAsia="Times New Roman" w:hAnsi="Cambria Math" w:cs="Times New Roman"/>
+                          <w:kern w:val="2"/>
+                          <w:sz w:val="24"/>
+                          <w:szCs w:val="24"/>
+                          <w14:ligatures w14:val="standardContextual"/>
+                        </w:rPr>
+                        <m:t>I</m:t>
+                      </m:r>
+                    </m:e>
+                    <m:sub>
+                      <m:r>
+                        <w:rPr>
+                          <w:rFonts w:ascii="Cambria Math" w:eastAsia="Times New Roman" w:hAnsi="Cambria Math" w:cs="Times New Roman"/>
+                          <w:kern w:val="2"/>
+                          <w:sz w:val="24"/>
+                          <w:szCs w:val="24"/>
+                          <w14:ligatures w14:val="standardContextual"/>
+                        </w:rPr>
+                        <m:t>xy</m:t>
+                      </m:r>
+                    </m:sub>
+                  </m:sSub>
+                </m:e>
+                <m:e>
+                  <m:sSub>
+                    <m:sSubPr>
+                      <m:ctrlPr>
+                        <w:rPr>
+                          <w:rFonts w:ascii="Cambria Math" w:eastAsia="Times New Roman" w:hAnsi="Cambria Math" w:cs="Times New Roman"/>
+                          <w:kern w:val="2"/>
+                          <w:sz w:val="24"/>
+                          <w:szCs w:val="24"/>
+                          <w14:ligatures w14:val="standardContextual"/>
+                        </w:rPr>
+                      </m:ctrlPr>
+                    </m:sSubPr>
+                    <m:e>
+                      <m:r>
+                        <w:rPr>
+                          <w:rFonts w:ascii="Cambria Math" w:eastAsia="Times New Roman" w:hAnsi="Cambria Math" w:cs="Times New Roman"/>
+                          <w:kern w:val="2"/>
+                          <w:sz w:val="24"/>
+                          <w:szCs w:val="24"/>
+                          <w14:ligatures w14:val="standardContextual"/>
+                        </w:rPr>
+                        <m:t>I</m:t>
+                      </m:r>
+                    </m:e>
+                    <m:sub>
+                      <m:r>
+                        <w:rPr>
+                          <w:rFonts w:ascii="Cambria Math" w:eastAsia="Times New Roman" w:hAnsi="Cambria Math" w:cs="Times New Roman"/>
+                          <w:kern w:val="2"/>
+                          <w:sz w:val="24"/>
+                          <w:szCs w:val="24"/>
+                          <w14:ligatures w14:val="standardContextual"/>
+                        </w:rPr>
+                        <m:t>yy</m:t>
+                      </m:r>
+                    </m:sub>
+                  </m:sSub>
+                </m:e>
+                <m:e>
+                  <m:r>
+                    <w:rPr>
+                      <w:rFonts w:ascii="Cambria Math" w:eastAsia="Times New Roman" w:hAnsi="Cambria Math" w:cs="Times New Roman"/>
+                      <w:kern w:val="2"/>
+                      <w:sz w:val="24"/>
+                      <w:szCs w:val="24"/>
+                      <w14:ligatures w14:val="standardContextual"/>
+                    </w:rPr>
+                    <m:t>-</m:t>
+                  </m:r>
+                  <m:sSub>
+                    <m:sSubPr>
+                      <m:ctrlPr>
+                        <w:rPr>
+                          <w:rFonts w:ascii="Cambria Math" w:eastAsia="Times New Roman" w:hAnsi="Cambria Math" w:cs="Times New Roman"/>
+                          <w:kern w:val="2"/>
+                          <w:sz w:val="24"/>
+                          <w:szCs w:val="24"/>
+                          <w14:ligatures w14:val="standardContextual"/>
+                        </w:rPr>
+                      </m:ctrlPr>
+                    </m:sSubPr>
+                    <m:e>
+                      <m:r>
+                        <w:rPr>
+                          <w:rFonts w:ascii="Cambria Math" w:eastAsia="Times New Roman" w:hAnsi="Cambria Math" w:cs="Times New Roman"/>
+                          <w:kern w:val="2"/>
+                          <w:sz w:val="24"/>
+                          <w:szCs w:val="24"/>
+                          <w14:ligatures w14:val="standardContextual"/>
+                        </w:rPr>
+                        <m:t>I</m:t>
+                      </m:r>
+                    </m:e>
+                    <m:sub>
+                      <m:r>
+                        <w:rPr>
+                          <w:rFonts w:ascii="Cambria Math" w:eastAsia="Times New Roman" w:hAnsi="Cambria Math" w:cs="Times New Roman"/>
+                          <w:kern w:val="2"/>
+                          <w:sz w:val="24"/>
+                          <w:szCs w:val="24"/>
+                          <w14:ligatures w14:val="standardContextual"/>
+                        </w:rPr>
+                        <m:t>yz</m:t>
+                      </m:r>
+                    </m:sub>
+                  </m:sSub>
+                </m:e>
+              </m:mr>
+              <m:mr>
+                <m:e>
+                  <m:r>
+                    <w:rPr>
+                      <w:rFonts w:ascii="Cambria Math" w:eastAsia="Times New Roman" w:hAnsi="Cambria Math" w:cs="Times New Roman"/>
+                      <w:kern w:val="2"/>
+                      <w:sz w:val="24"/>
+                      <w:szCs w:val="24"/>
+                      <w14:ligatures w14:val="standardContextual"/>
+                    </w:rPr>
+                    <m:t>-</m:t>
+                  </m:r>
+                  <m:sSub>
+                    <m:sSubPr>
+                      <m:ctrlPr>
+                        <w:rPr>
+                          <w:rFonts w:ascii="Cambria Math" w:eastAsia="Times New Roman" w:hAnsi="Cambria Math" w:cs="Times New Roman"/>
+                          <w:kern w:val="2"/>
+                          <w:sz w:val="24"/>
+                          <w:szCs w:val="24"/>
+                          <w14:ligatures w14:val="standardContextual"/>
+                        </w:rPr>
+                      </m:ctrlPr>
+                    </m:sSubPr>
+                    <m:e>
+                      <m:r>
+                        <w:rPr>
+                          <w:rFonts w:ascii="Cambria Math" w:eastAsia="Times New Roman" w:hAnsi="Cambria Math" w:cs="Times New Roman"/>
+                          <w:kern w:val="2"/>
+                          <w:sz w:val="24"/>
+                          <w:szCs w:val="24"/>
+                          <w14:ligatures w14:val="standardContextual"/>
+                        </w:rPr>
+                        <m:t>I</m:t>
+                      </m:r>
+                    </m:e>
+                    <m:sub>
+                      <m:r>
+                        <w:rPr>
+                          <w:rFonts w:ascii="Cambria Math" w:eastAsia="Times New Roman" w:hAnsi="Cambria Math" w:cs="Times New Roman"/>
+                          <w:kern w:val="2"/>
+                          <w:sz w:val="24"/>
+                          <w:szCs w:val="24"/>
+                          <w14:ligatures w14:val="standardContextual"/>
+                        </w:rPr>
+                        <m:t>xz</m:t>
+                      </m:r>
+                    </m:sub>
+                  </m:sSub>
+                </m:e>
+                <m:e>
+                  <m:r>
+                    <w:rPr>
+                      <w:rFonts w:ascii="Cambria Math" w:eastAsia="Times New Roman" w:hAnsi="Cambria Math" w:cs="Times New Roman"/>
+                      <w:kern w:val="2"/>
+                      <w:sz w:val="24"/>
+                      <w:szCs w:val="24"/>
+                      <w14:ligatures w14:val="standardContextual"/>
+                    </w:rPr>
+                    <m:t>-</m:t>
+                  </m:r>
+                  <m:sSub>
+                    <m:sSubPr>
+                      <m:ctrlPr>
+                        <w:rPr>
+                          <w:rFonts w:ascii="Cambria Math" w:eastAsia="Times New Roman" w:hAnsi="Cambria Math" w:cs="Times New Roman"/>
+                          <w:kern w:val="2"/>
+                          <w:sz w:val="24"/>
+                          <w:szCs w:val="24"/>
+                          <w14:ligatures w14:val="standardContextual"/>
+                        </w:rPr>
+                      </m:ctrlPr>
+                    </m:sSubPr>
+                    <m:e>
+                      <m:r>
+                        <w:rPr>
+                          <w:rFonts w:ascii="Cambria Math" w:eastAsia="Times New Roman" w:hAnsi="Cambria Math" w:cs="Times New Roman"/>
+                          <w:kern w:val="2"/>
+                          <w:sz w:val="24"/>
+                          <w:szCs w:val="24"/>
+                          <w14:ligatures w14:val="standardContextual"/>
+                        </w:rPr>
+                        <m:t>I</m:t>
+                      </m:r>
+                    </m:e>
+                    <m:sub>
+                      <m:r>
+                        <w:rPr>
+                          <w:rFonts w:ascii="Cambria Math" w:eastAsia="Times New Roman" w:hAnsi="Cambria Math" w:cs="Times New Roman"/>
+                          <w:kern w:val="2"/>
+                          <w:sz w:val="24"/>
+                          <w:szCs w:val="24"/>
+                          <w14:ligatures w14:val="standardContextual"/>
+                        </w:rPr>
+                        <m:t>yz</m:t>
+                      </m:r>
+                    </m:sub>
+                  </m:sSub>
+                </m:e>
+                <m:e>
+                  <m:sSub>
+                    <m:sSubPr>
+                      <m:ctrlPr>
+                        <w:rPr>
+                          <w:rFonts w:ascii="Cambria Math" w:eastAsia="Times New Roman" w:hAnsi="Cambria Math" w:cs="Times New Roman"/>
+                          <w:kern w:val="2"/>
+                          <w:sz w:val="24"/>
+                          <w:szCs w:val="24"/>
+                          <w14:ligatures w14:val="standardContextual"/>
+                        </w:rPr>
+                      </m:ctrlPr>
+                    </m:sSubPr>
+                    <m:e>
+                      <m:r>
+                        <w:rPr>
+                          <w:rFonts w:ascii="Cambria Math" w:eastAsia="Times New Roman" w:hAnsi="Cambria Math" w:cs="Times New Roman"/>
+                          <w:kern w:val="2"/>
+                          <w:sz w:val="24"/>
+                          <w:szCs w:val="24"/>
+                          <w14:ligatures w14:val="standardContextual"/>
+                        </w:rPr>
+                        <m:t>I</m:t>
+                      </m:r>
+                    </m:e>
+                    <m:sub>
+                      <m:r>
+                        <w:rPr>
+                          <w:rFonts w:ascii="Cambria Math" w:eastAsia="Times New Roman" w:hAnsi="Cambria Math" w:cs="Times New Roman"/>
+                          <w:kern w:val="2"/>
+                          <w:sz w:val="24"/>
+                          <w:szCs w:val="24"/>
+                          <w14:ligatures w14:val="standardContextual"/>
+                        </w:rPr>
+                        <m:t>zz</m:t>
+                      </m:r>
+                    </m:sub>
+                  </m:sSub>
+                </m:e>
+              </m:mr>
+            </m:m>
+          </m:e>
+        </m:d>
+        <m:d>
+          <m:dPr>
+            <m:begChr m:val="["/>
+            <m:endChr m:val="]"/>
+            <m:ctrlPr>
+              <w:rPr>
+                <w:rFonts w:ascii="Cambria Math" w:eastAsia="Times New Roman" w:hAnsi="Cambria Math" w:cs="Times New Roman"/>
+                <w:kern w:val="2"/>
+                <w:sz w:val="24"/>
+                <w:szCs w:val="24"/>
+                <w14:ligatures w14:val="standardContextual"/>
+              </w:rPr>
+            </m:ctrlPr>
+          </m:dPr>
+          <m:e>
+            <m:eqArr>
+              <m:eqArrPr>
+                <m:ctrlPr>
+                  <w:rPr>
+                    <w:rFonts w:ascii="Cambria Math" w:eastAsia="Times New Roman" w:hAnsi="Cambria Math" w:cs="Times New Roman"/>
+                    <w:kern w:val="2"/>
+                    <w:sz w:val="24"/>
+                    <w:szCs w:val="24"/>
+                    <w14:ligatures w14:val="standardContextual"/>
+                  </w:rPr>
+                </m:ctrlPr>
+              </m:eqArrPr>
+              <m:e>
+                <m:r>
+                  <w:rPr>
+                    <w:rFonts w:ascii="Cambria Math" w:eastAsia="Times New Roman" w:hAnsi="Cambria Math" w:cs="Times New Roman"/>
+                    <w:kern w:val="2"/>
+                    <w:sz w:val="24"/>
+                    <w:szCs w:val="24"/>
+                    <w14:ligatures w14:val="standardContextual"/>
+                  </w:rPr>
+                  <m:t>&amp;</m:t>
+                </m:r>
+                <m:acc>
+                  <m:accPr>
+                    <m:chr m:val="̇"/>
                     <m:ctrlPr>
                       <w:rPr>
                         <w:rFonts w:ascii="Cambria Math" w:eastAsia="Times New Roman" w:hAnsi="Cambria Math" w:cs="Times New Roman"/>
@@ -25378,7 +25831,7 @@
                         <w14:ligatures w14:val="standardContextual"/>
                       </w:rPr>
                     </m:ctrlPr>
-                  </m:eqArrPr>
+                  </m:accPr>
                   <m:e>
                     <m:r>
                       <w:rPr>
@@ -25388,9 +25841,35 @@
                         <w:szCs w:val="24"/>
                         <w14:ligatures w14:val="standardContextual"/>
                       </w:rPr>
-                      <m:t>L</m:t>
+                      <m:t>p</m:t>
                     </m:r>
                   </m:e>
+                </m:acc>
+              </m:e>
+              <m:e>
+                <m:r>
+                  <w:rPr>
+                    <w:rFonts w:ascii="Cambria Math" w:eastAsia="Times New Roman" w:hAnsi="Cambria Math" w:cs="Times New Roman"/>
+                    <w:kern w:val="2"/>
+                    <w:sz w:val="24"/>
+                    <w:szCs w:val="24"/>
+                    <w14:ligatures w14:val="standardContextual"/>
+                  </w:rPr>
+                  <m:t>&amp;</m:t>
+                </m:r>
+                <m:acc>
+                  <m:accPr>
+                    <m:chr m:val="̇"/>
+                    <m:ctrlPr>
+                      <w:rPr>
+                        <w:rFonts w:ascii="Cambria Math" w:eastAsia="Times New Roman" w:hAnsi="Cambria Math" w:cs="Times New Roman"/>
+                        <w:kern w:val="2"/>
+                        <w:sz w:val="24"/>
+                        <w:szCs w:val="24"/>
+                        <w14:ligatures w14:val="standardContextual"/>
+                      </w:rPr>
+                    </m:ctrlPr>
+                  </m:accPr>
                   <m:e>
                     <m:r>
                       <w:rPr>
@@ -25400,9 +25879,35 @@
                         <w:szCs w:val="24"/>
                         <w14:ligatures w14:val="standardContextual"/>
                       </w:rPr>
-                      <m:t>M</m:t>
+                      <m:t>q</m:t>
                     </m:r>
                   </m:e>
+                </m:acc>
+              </m:e>
+              <m:e>
+                <m:r>
+                  <w:rPr>
+                    <w:rFonts w:ascii="Cambria Math" w:eastAsia="Times New Roman" w:hAnsi="Cambria Math" w:cs="Times New Roman"/>
+                    <w:kern w:val="2"/>
+                    <w:sz w:val="24"/>
+                    <w:szCs w:val="24"/>
+                    <w14:ligatures w14:val="standardContextual"/>
+                  </w:rPr>
+                  <m:t>&amp;</m:t>
+                </m:r>
+                <m:acc>
+                  <m:accPr>
+                    <m:chr m:val="̇"/>
+                    <m:ctrlPr>
+                      <w:rPr>
+                        <w:rFonts w:ascii="Cambria Math" w:eastAsia="Times New Roman" w:hAnsi="Cambria Math" w:cs="Times New Roman"/>
+                        <w:kern w:val="2"/>
+                        <w:sz w:val="24"/>
+                        <w:szCs w:val="24"/>
+                        <w14:ligatures w14:val="standardContextual"/>
+                      </w:rPr>
+                    </m:ctrlPr>
+                  </m:accPr>
                   <m:e>
                     <m:r>
                       <w:rPr>
@@ -25412,13 +25917,29 @@
                         <w:szCs w:val="24"/>
                         <w14:ligatures w14:val="standardContextual"/>
                       </w:rPr>
-                      <m:t>N</m:t>
+                      <m:t>r</m:t>
                     </m:r>
                   </m:e>
-                </m:eqArr>
+                </m:acc>
               </m:e>
-            </m:d>
-            <m:r>
+            </m:eqArr>
+          </m:e>
+        </m:d>
+        <m:r>
+          <w:rPr>
+            <w:rFonts w:ascii="Cambria Math" w:eastAsia="Times New Roman" w:hAnsi="Cambria Math" w:cs="Times New Roman"/>
+            <w:kern w:val="2"/>
+            <w:sz w:val="24"/>
+            <w:szCs w:val="24"/>
+            <w14:ligatures w14:val="standardContextual"/>
+          </w:rPr>
+          <m:t>+</m:t>
+        </m:r>
+        <m:d>
+          <m:dPr>
+            <m:begChr m:val="["/>
+            <m:endChr m:val="]"/>
+            <m:ctrlPr>
               <w:rPr>
                 <w:rFonts w:ascii="Cambria Math" w:eastAsia="Times New Roman" w:hAnsi="Cambria Math" w:cs="Times New Roman"/>
                 <w:kern w:val="2"/>
@@ -25426,12 +25947,11 @@
                 <w:szCs w:val="24"/>
                 <w14:ligatures w14:val="standardContextual"/>
               </w:rPr>
-              <m:t>=</m:t>
-            </m:r>
-            <m:d>
-              <m:dPr>
-                <m:begChr m:val="["/>
-                <m:endChr m:val="]"/>
+            </m:ctrlPr>
+          </m:dPr>
+          <m:e>
+            <m:eqArr>
+              <m:eqArrPr>
                 <m:ctrlPr>
                   <w:rPr>
                     <w:rFonts w:ascii="Cambria Math" w:eastAsia="Times New Roman" w:hAnsi="Cambria Math" w:cs="Times New Roman"/>
@@ -25441,69 +25961,106 @@
                     <w14:ligatures w14:val="standardContextual"/>
                   </w:rPr>
                 </m:ctrlPr>
-              </m:dPr>
+              </m:eqArrPr>
               <m:e>
-                <m:m>
-                  <m:mPr>
-                    <m:plcHide m:val="1"/>
-                    <m:mcs>
-                      <m:mc>
-                        <m:mcPr>
-                          <m:count m:val="3"/>
-                          <m:mcJc m:val="center"/>
-                        </m:mcPr>
-                      </m:mc>
-                    </m:mcs>
-                    <m:ctrlPr>
-                      <w:rPr>
-                        <w:rFonts w:ascii="Cambria Math" w:eastAsia="Times New Roman" w:hAnsi="Cambria Math" w:cs="Times New Roman"/>
-                        <w:kern w:val="2"/>
-                        <w:sz w:val="24"/>
-                        <w:szCs w:val="24"/>
-                        <w14:ligatures w14:val="standardContextual"/>
-                      </w:rPr>
-                    </m:ctrlPr>
-                  </m:mPr>
-                  <m:mr>
-                    <m:e>
-                      <m:sSub>
-                        <m:sSubPr>
-                          <m:ctrlPr>
-                            <w:rPr>
-                              <w:rFonts w:ascii="Cambria Math" w:eastAsia="Times New Roman" w:hAnsi="Cambria Math" w:cs="Times New Roman"/>
-                              <w:kern w:val="2"/>
-                              <w:sz w:val="24"/>
-                              <w:szCs w:val="24"/>
-                              <w14:ligatures w14:val="standardContextual"/>
-                            </w:rPr>
-                          </m:ctrlPr>
-                        </m:sSubPr>
-                        <m:e>
-                          <m:r>
-                            <w:rPr>
-                              <w:rFonts w:ascii="Cambria Math" w:eastAsia="Times New Roman" w:hAnsi="Cambria Math" w:cs="Times New Roman"/>
-                              <w:kern w:val="2"/>
-                              <w:sz w:val="24"/>
-                              <w:szCs w:val="24"/>
-                              <w14:ligatures w14:val="standardContextual"/>
-                            </w:rPr>
-                            <m:t>I</m:t>
-                          </m:r>
-                        </m:e>
-                        <m:sub>
-                          <m:r>
-                            <w:rPr>
-                              <w:rFonts w:ascii="Cambria Math" w:eastAsia="Times New Roman" w:hAnsi="Cambria Math" w:cs="Times New Roman"/>
-                              <w:kern w:val="2"/>
-                              <w:sz w:val="24"/>
-                              <w:szCs w:val="24"/>
-                              <w14:ligatures w14:val="standardContextual"/>
-                            </w:rPr>
-                            <m:t>xx</m:t>
-                          </m:r>
-                        </m:sub>
-                      </m:sSub>
-                    </m:e>
+                <m:r>
+                  <w:rPr>
+                    <w:rFonts w:ascii="Cambria Math" w:eastAsia="Times New Roman" w:hAnsi="Cambria Math" w:cs="Times New Roman"/>
+                    <w:kern w:val="2"/>
+                    <w:sz w:val="24"/>
+                    <w:szCs w:val="24"/>
+                    <w14:ligatures w14:val="standardContextual"/>
+                  </w:rPr>
+                  <m:t>&amp;p</m:t>
+                </m:r>
+              </m:e>
+              <m:e>
+                <m:r>
+                  <w:rPr>
+                    <w:rFonts w:ascii="Cambria Math" w:eastAsia="Times New Roman" w:hAnsi="Cambria Math" w:cs="Times New Roman"/>
+                    <w:kern w:val="2"/>
+                    <w:sz w:val="24"/>
+                    <w:szCs w:val="24"/>
+                    <w14:ligatures w14:val="standardContextual"/>
+                  </w:rPr>
+                  <m:t>&amp;q</m:t>
+                </m:r>
+              </m:e>
+              <m:e>
+                <m:r>
+                  <w:rPr>
+                    <w:rFonts w:ascii="Cambria Math" w:eastAsia="Times New Roman" w:hAnsi="Cambria Math" w:cs="Times New Roman"/>
+                    <w:kern w:val="2"/>
+                    <w:sz w:val="24"/>
+                    <w:szCs w:val="24"/>
+                    <w14:ligatures w14:val="standardContextual"/>
+                  </w:rPr>
+                  <m:t>&amp;r</m:t>
+                </m:r>
+              </m:e>
+            </m:eqArr>
+          </m:e>
+        </m:d>
+        <m:r>
+          <w:rPr>
+            <w:rFonts w:ascii="Cambria Math" w:eastAsia="Times New Roman" w:hAnsi="Cambria Math" w:cs="Times New Roman"/>
+            <w:kern w:val="2"/>
+            <w:sz w:val="24"/>
+            <w:szCs w:val="24"/>
+            <w14:ligatures w14:val="standardContextual"/>
+          </w:rPr>
+          <m:t>×</m:t>
+        </m:r>
+        <m:d>
+          <m:dPr>
+            <m:begChr m:val="["/>
+            <m:endChr m:val="]"/>
+            <m:ctrlPr>
+              <w:rPr>
+                <w:rFonts w:ascii="Cambria Math" w:eastAsia="Times New Roman" w:hAnsi="Cambria Math" w:cs="Times New Roman"/>
+                <w:kern w:val="2"/>
+                <w:sz w:val="24"/>
+                <w:szCs w:val="24"/>
+                <w14:ligatures w14:val="standardContextual"/>
+              </w:rPr>
+            </m:ctrlPr>
+          </m:dPr>
+          <m:e>
+            <m:m>
+              <m:mPr>
+                <m:plcHide m:val="1"/>
+                <m:mcs>
+                  <m:mc>
+                    <m:mcPr>
+                      <m:count m:val="3"/>
+                      <m:mcJc m:val="center"/>
+                    </m:mcPr>
+                  </m:mc>
+                </m:mcs>
+                <m:ctrlPr>
+                  <w:rPr>
+                    <w:rFonts w:ascii="Cambria Math" w:eastAsia="Times New Roman" w:hAnsi="Cambria Math" w:cs="Times New Roman"/>
+                    <w:kern w:val="2"/>
+                    <w:sz w:val="24"/>
+                    <w:szCs w:val="24"/>
+                    <w14:ligatures w14:val="standardContextual"/>
+                  </w:rPr>
+                </m:ctrlPr>
+              </m:mPr>
+              <m:mr>
+                <m:e>
+                  <m:sSub>
+                    <m:sSubPr>
+                      <m:ctrlPr>
+                        <w:rPr>
+                          <w:rFonts w:ascii="Cambria Math" w:eastAsia="Times New Roman" w:hAnsi="Cambria Math" w:cs="Times New Roman"/>
+                          <w:kern w:val="2"/>
+                          <w:sz w:val="24"/>
+                          <w:szCs w:val="24"/>
+                          <w14:ligatures w14:val="standardContextual"/>
+                        </w:rPr>
+                      </m:ctrlPr>
+                    </m:sSubPr>
                     <m:e>
                       <m:r>
                         <w:rPr>
@@ -25513,46 +26070,46 @@
                           <w:szCs w:val="24"/>
                           <w14:ligatures w14:val="standardContextual"/>
                         </w:rPr>
-                        <m:t>-</m:t>
+                        <m:t>I</m:t>
                       </m:r>
-                      <m:sSub>
-                        <m:sSubPr>
-                          <m:ctrlPr>
-                            <w:rPr>
-                              <w:rFonts w:ascii="Cambria Math" w:eastAsia="Times New Roman" w:hAnsi="Cambria Math" w:cs="Times New Roman"/>
-                              <w:kern w:val="2"/>
-                              <w:sz w:val="24"/>
-                              <w:szCs w:val="24"/>
-                              <w14:ligatures w14:val="standardContextual"/>
-                            </w:rPr>
-                          </m:ctrlPr>
-                        </m:sSubPr>
-                        <m:e>
-                          <m:r>
-                            <w:rPr>
-                              <w:rFonts w:ascii="Cambria Math" w:eastAsia="Times New Roman" w:hAnsi="Cambria Math" w:cs="Times New Roman"/>
-                              <w:kern w:val="2"/>
-                              <w:sz w:val="24"/>
-                              <w:szCs w:val="24"/>
-                              <w14:ligatures w14:val="standardContextual"/>
-                            </w:rPr>
-                            <m:t>I</m:t>
-                          </m:r>
-                        </m:e>
-                        <m:sub>
-                          <m:r>
-                            <w:rPr>
-                              <w:rFonts w:ascii="Cambria Math" w:eastAsia="Times New Roman" w:hAnsi="Cambria Math" w:cs="Times New Roman"/>
-                              <w:kern w:val="2"/>
-                              <w:sz w:val="24"/>
-                              <w:szCs w:val="24"/>
-                              <w14:ligatures w14:val="standardContextual"/>
-                            </w:rPr>
-                            <m:t>xy</m:t>
-                          </m:r>
-                        </m:sub>
-                      </m:sSub>
                     </m:e>
+                    <m:sub>
+                      <m:r>
+                        <w:rPr>
+                          <w:rFonts w:ascii="Cambria Math" w:eastAsia="Times New Roman" w:hAnsi="Cambria Math" w:cs="Times New Roman"/>
+                          <w:kern w:val="2"/>
+                          <w:sz w:val="24"/>
+                          <w:szCs w:val="24"/>
+                          <w14:ligatures w14:val="standardContextual"/>
+                        </w:rPr>
+                        <m:t>xx</m:t>
+                      </m:r>
+                    </m:sub>
+                  </m:sSub>
+                </m:e>
+                <m:e>
+                  <m:r>
+                    <w:rPr>
+                      <w:rFonts w:ascii="Cambria Math" w:eastAsia="Times New Roman" w:hAnsi="Cambria Math" w:cs="Times New Roman"/>
+                      <w:kern w:val="2"/>
+                      <w:sz w:val="24"/>
+                      <w:szCs w:val="24"/>
+                      <w14:ligatures w14:val="standardContextual"/>
+                    </w:rPr>
+                    <m:t>-</m:t>
+                  </m:r>
+                  <m:sSub>
+                    <m:sSubPr>
+                      <m:ctrlPr>
+                        <w:rPr>
+                          <w:rFonts w:ascii="Cambria Math" w:eastAsia="Times New Roman" w:hAnsi="Cambria Math" w:cs="Times New Roman"/>
+                          <w:kern w:val="2"/>
+                          <w:sz w:val="24"/>
+                          <w:szCs w:val="24"/>
+                          <w14:ligatures w14:val="standardContextual"/>
+                        </w:rPr>
+                      </m:ctrlPr>
+                    </m:sSubPr>
                     <m:e>
                       <m:r>
                         <w:rPr>
@@ -25562,48 +26119,46 @@
                           <w:szCs w:val="24"/>
                           <w14:ligatures w14:val="standardContextual"/>
                         </w:rPr>
-                        <m:t>-</m:t>
+                        <m:t>I</m:t>
                       </m:r>
-                      <m:sSub>
-                        <m:sSubPr>
-                          <m:ctrlPr>
-                            <w:rPr>
-                              <w:rFonts w:ascii="Cambria Math" w:eastAsia="Times New Roman" w:hAnsi="Cambria Math" w:cs="Times New Roman"/>
-                              <w:kern w:val="2"/>
-                              <w:sz w:val="24"/>
-                              <w:szCs w:val="24"/>
-                              <w14:ligatures w14:val="standardContextual"/>
-                            </w:rPr>
-                          </m:ctrlPr>
-                        </m:sSubPr>
-                        <m:e>
-                          <m:r>
-                            <w:rPr>
-                              <w:rFonts w:ascii="Cambria Math" w:eastAsia="Times New Roman" w:hAnsi="Cambria Math" w:cs="Times New Roman"/>
-                              <w:kern w:val="2"/>
-                              <w:sz w:val="24"/>
-                              <w:szCs w:val="24"/>
-                              <w14:ligatures w14:val="standardContextual"/>
-                            </w:rPr>
-                            <m:t>I</m:t>
-                          </m:r>
-                        </m:e>
-                        <m:sub>
-                          <m:r>
-                            <w:rPr>
-                              <w:rFonts w:ascii="Cambria Math" w:eastAsia="Times New Roman" w:hAnsi="Cambria Math" w:cs="Times New Roman"/>
-                              <w:kern w:val="2"/>
-                              <w:sz w:val="24"/>
-                              <w:szCs w:val="24"/>
-                              <w14:ligatures w14:val="standardContextual"/>
-                            </w:rPr>
-                            <m:t>xz</m:t>
-                          </m:r>
-                        </m:sub>
-                      </m:sSub>
                     </m:e>
-                  </m:mr>
-                  <m:mr>
+                    <m:sub>
+                      <m:r>
+                        <w:rPr>
+                          <w:rFonts w:ascii="Cambria Math" w:eastAsia="Times New Roman" w:hAnsi="Cambria Math" w:cs="Times New Roman"/>
+                          <w:kern w:val="2"/>
+                          <w:sz w:val="24"/>
+                          <w:szCs w:val="24"/>
+                          <w14:ligatures w14:val="standardContextual"/>
+                        </w:rPr>
+                        <m:t>xy</m:t>
+                      </m:r>
+                    </m:sub>
+                  </m:sSub>
+                </m:e>
+                <m:e>
+                  <m:r>
+                    <w:rPr>
+                      <w:rFonts w:ascii="Cambria Math" w:eastAsia="Times New Roman" w:hAnsi="Cambria Math" w:cs="Times New Roman"/>
+                      <w:kern w:val="2"/>
+                      <w:sz w:val="24"/>
+                      <w:szCs w:val="24"/>
+                      <w14:ligatures w14:val="standardContextual"/>
+                    </w:rPr>
+                    <m:t>-</m:t>
+                  </m:r>
+                  <m:sSub>
+                    <m:sSubPr>
+                      <m:ctrlPr>
+                        <w:rPr>
+                          <w:rFonts w:ascii="Cambria Math" w:eastAsia="Times New Roman" w:hAnsi="Cambria Math" w:cs="Times New Roman"/>
+                          <w:kern w:val="2"/>
+                          <w:sz w:val="24"/>
+                          <w:szCs w:val="24"/>
+                          <w14:ligatures w14:val="standardContextual"/>
+                        </w:rPr>
+                      </m:ctrlPr>
+                    </m:sSubPr>
                     <m:e>
                       <m:r>
                         <w:rPr>
@@ -25613,85 +26168,48 @@
                           <w:szCs w:val="24"/>
                           <w14:ligatures w14:val="standardContextual"/>
                         </w:rPr>
-                        <m:t>-</m:t>
+                        <m:t>I</m:t>
                       </m:r>
-                      <m:sSub>
-                        <m:sSubPr>
-                          <m:ctrlPr>
-                            <w:rPr>
-                              <w:rFonts w:ascii="Cambria Math" w:eastAsia="Times New Roman" w:hAnsi="Cambria Math" w:cs="Times New Roman"/>
-                              <w:kern w:val="2"/>
-                              <w:sz w:val="24"/>
-                              <w:szCs w:val="24"/>
-                              <w14:ligatures w14:val="standardContextual"/>
-                            </w:rPr>
-                          </m:ctrlPr>
-                        </m:sSubPr>
-                        <m:e>
-                          <m:r>
-                            <w:rPr>
-                              <w:rFonts w:ascii="Cambria Math" w:eastAsia="Times New Roman" w:hAnsi="Cambria Math" w:cs="Times New Roman"/>
-                              <w:kern w:val="2"/>
-                              <w:sz w:val="24"/>
-                              <w:szCs w:val="24"/>
-                              <w14:ligatures w14:val="standardContextual"/>
-                            </w:rPr>
-                            <m:t>I</m:t>
-                          </m:r>
-                        </m:e>
-                        <m:sub>
-                          <m:r>
-                            <w:rPr>
-                              <w:rFonts w:ascii="Cambria Math" w:eastAsia="Times New Roman" w:hAnsi="Cambria Math" w:cs="Times New Roman"/>
-                              <w:kern w:val="2"/>
-                              <w:sz w:val="24"/>
-                              <w:szCs w:val="24"/>
-                              <w14:ligatures w14:val="standardContextual"/>
-                            </w:rPr>
-                            <m:t>xy</m:t>
-                          </m:r>
-                        </m:sub>
-                      </m:sSub>
                     </m:e>
-                    <m:e>
-                      <m:sSub>
-                        <m:sSubPr>
-                          <m:ctrlPr>
-                            <w:rPr>
-                              <w:rFonts w:ascii="Cambria Math" w:eastAsia="Times New Roman" w:hAnsi="Cambria Math" w:cs="Times New Roman"/>
-                              <w:kern w:val="2"/>
-                              <w:sz w:val="24"/>
-                              <w:szCs w:val="24"/>
-                              <w14:ligatures w14:val="standardContextual"/>
-                            </w:rPr>
-                          </m:ctrlPr>
-                        </m:sSubPr>
-                        <m:e>
-                          <m:r>
-                            <w:rPr>
-                              <w:rFonts w:ascii="Cambria Math" w:eastAsia="Times New Roman" w:hAnsi="Cambria Math" w:cs="Times New Roman"/>
-                              <w:kern w:val="2"/>
-                              <w:sz w:val="24"/>
-                              <w:szCs w:val="24"/>
-                              <w14:ligatures w14:val="standardContextual"/>
-                            </w:rPr>
-                            <m:t>I</m:t>
-                          </m:r>
-                        </m:e>
-                        <m:sub>
-                          <m:r>
-                            <w:rPr>
-                              <w:rFonts w:ascii="Cambria Math" w:eastAsia="Times New Roman" w:hAnsi="Cambria Math" w:cs="Times New Roman"/>
-                              <w:kern w:val="2"/>
-                              <w:sz w:val="24"/>
-                              <w:szCs w:val="24"/>
-                              <w14:ligatures w14:val="standardContextual"/>
-                            </w:rPr>
-                            <m:t>yy</m:t>
-                          </m:r>
-                        </m:sub>
-                      </m:sSub>
-                    </m:e>
+                    <m:sub>
+                      <m:r>
+                        <w:rPr>
+                          <w:rFonts w:ascii="Cambria Math" w:eastAsia="Times New Roman" w:hAnsi="Cambria Math" w:cs="Times New Roman"/>
+                          <w:kern w:val="2"/>
+                          <w:sz w:val="24"/>
+                          <w:szCs w:val="24"/>
+                          <w14:ligatures w14:val="standardContextual"/>
+                        </w:rPr>
+                        <m:t>xz</m:t>
+                      </m:r>
+                    </m:sub>
+                  </m:sSub>
+                </m:e>
+              </m:mr>
+              <m:mr>
+                <m:e>
+                  <m:r>
+                    <w:rPr>
+                      <w:rFonts w:ascii="Cambria Math" w:eastAsia="Times New Roman" w:hAnsi="Cambria Math" w:cs="Times New Roman"/>
+                      <w:kern w:val="2"/>
+                      <w:sz w:val="24"/>
+                      <w:szCs w:val="24"/>
+                      <w14:ligatures w14:val="standardContextual"/>
+                    </w:rPr>
+                    <m:t>-</m:t>
+                  </m:r>
+                  <m:sSub>
+                    <m:sSubPr>
+                      <m:ctrlPr>
+                        <w:rPr>
+                          <w:rFonts w:ascii="Cambria Math" w:eastAsia="Times New Roman" w:hAnsi="Cambria Math" w:cs="Times New Roman"/>
+                          <w:kern w:val="2"/>
+                          <w:sz w:val="24"/>
+                          <w:szCs w:val="24"/>
+                          <w14:ligatures w14:val="standardContextual"/>
+                        </w:rPr>
+                      </m:ctrlPr>
+                    </m:sSubPr>
                     <m:e>
                       <m:r>
                         <w:rPr>
@@ -25701,48 +26219,36 @@
                           <w:szCs w:val="24"/>
                           <w14:ligatures w14:val="standardContextual"/>
                         </w:rPr>
-                        <m:t>-</m:t>
+                        <m:t>I</m:t>
                       </m:r>
-                      <m:sSub>
-                        <m:sSubPr>
-                          <m:ctrlPr>
-                            <w:rPr>
-                              <w:rFonts w:ascii="Cambria Math" w:eastAsia="Times New Roman" w:hAnsi="Cambria Math" w:cs="Times New Roman"/>
-                              <w:kern w:val="2"/>
-                              <w:sz w:val="24"/>
-                              <w:szCs w:val="24"/>
-                              <w14:ligatures w14:val="standardContextual"/>
-                            </w:rPr>
-                          </m:ctrlPr>
-                        </m:sSubPr>
-                        <m:e>
-                          <m:r>
-                            <w:rPr>
-                              <w:rFonts w:ascii="Cambria Math" w:eastAsia="Times New Roman" w:hAnsi="Cambria Math" w:cs="Times New Roman"/>
-                              <w:kern w:val="2"/>
-                              <w:sz w:val="24"/>
-                              <w:szCs w:val="24"/>
-                              <w14:ligatures w14:val="standardContextual"/>
-                            </w:rPr>
-                            <m:t>I</m:t>
-                          </m:r>
-                        </m:e>
-                        <m:sub>
-                          <m:r>
-                            <w:rPr>
-                              <w:rFonts w:ascii="Cambria Math" w:eastAsia="Times New Roman" w:hAnsi="Cambria Math" w:cs="Times New Roman"/>
-                              <w:kern w:val="2"/>
-                              <w:sz w:val="24"/>
-                              <w:szCs w:val="24"/>
-                              <w14:ligatures w14:val="standardContextual"/>
-                            </w:rPr>
-                            <m:t>yz</m:t>
-                          </m:r>
-                        </m:sub>
-                      </m:sSub>
                     </m:e>
-                  </m:mr>
-                  <m:mr>
+                    <m:sub>
+                      <m:r>
+                        <w:rPr>
+                          <w:rFonts w:ascii="Cambria Math" w:eastAsia="Times New Roman" w:hAnsi="Cambria Math" w:cs="Times New Roman"/>
+                          <w:kern w:val="2"/>
+                          <w:sz w:val="24"/>
+                          <w:szCs w:val="24"/>
+                          <w14:ligatures w14:val="standardContextual"/>
+                        </w:rPr>
+                        <m:t>xy</m:t>
+                      </m:r>
+                    </m:sub>
+                  </m:sSub>
+                </m:e>
+                <m:e>
+                  <m:sSub>
+                    <m:sSubPr>
+                      <m:ctrlPr>
+                        <w:rPr>
+                          <w:rFonts w:ascii="Cambria Math" w:eastAsia="Times New Roman" w:hAnsi="Cambria Math" w:cs="Times New Roman"/>
+                          <w:kern w:val="2"/>
+                          <w:sz w:val="24"/>
+                          <w:szCs w:val="24"/>
+                          <w14:ligatures w14:val="standardContextual"/>
+                        </w:rPr>
+                      </m:ctrlPr>
+                    </m:sSubPr>
                     <m:e>
                       <m:r>
                         <w:rPr>
@@ -25752,46 +26258,46 @@
                           <w:szCs w:val="24"/>
                           <w14:ligatures w14:val="standardContextual"/>
                         </w:rPr>
-                        <m:t>-</m:t>
+                        <m:t>I</m:t>
                       </m:r>
-                      <m:sSub>
-                        <m:sSubPr>
-                          <m:ctrlPr>
-                            <w:rPr>
-                              <w:rFonts w:ascii="Cambria Math" w:eastAsia="Times New Roman" w:hAnsi="Cambria Math" w:cs="Times New Roman"/>
-                              <w:kern w:val="2"/>
-                              <w:sz w:val="24"/>
-                              <w:szCs w:val="24"/>
-                              <w14:ligatures w14:val="standardContextual"/>
-                            </w:rPr>
-                          </m:ctrlPr>
-                        </m:sSubPr>
-                        <m:e>
-                          <m:r>
-                            <w:rPr>
-                              <w:rFonts w:ascii="Cambria Math" w:eastAsia="Times New Roman" w:hAnsi="Cambria Math" w:cs="Times New Roman"/>
-                              <w:kern w:val="2"/>
-                              <w:sz w:val="24"/>
-                              <w:szCs w:val="24"/>
-                              <w14:ligatures w14:val="standardContextual"/>
-                            </w:rPr>
-                            <m:t>I</m:t>
-                          </m:r>
-                        </m:e>
-                        <m:sub>
-                          <m:r>
-                            <w:rPr>
-                              <w:rFonts w:ascii="Cambria Math" w:eastAsia="Times New Roman" w:hAnsi="Cambria Math" w:cs="Times New Roman"/>
-                              <w:kern w:val="2"/>
-                              <w:sz w:val="24"/>
-                              <w:szCs w:val="24"/>
-                              <w14:ligatures w14:val="standardContextual"/>
-                            </w:rPr>
-                            <m:t>xz</m:t>
-                          </m:r>
-                        </m:sub>
-                      </m:sSub>
                     </m:e>
+                    <m:sub>
+                      <m:r>
+                        <w:rPr>
+                          <w:rFonts w:ascii="Cambria Math" w:eastAsia="Times New Roman" w:hAnsi="Cambria Math" w:cs="Times New Roman"/>
+                          <w:kern w:val="2"/>
+                          <w:sz w:val="24"/>
+                          <w:szCs w:val="24"/>
+                          <w14:ligatures w14:val="standardContextual"/>
+                        </w:rPr>
+                        <m:t>yy</m:t>
+                      </m:r>
+                    </m:sub>
+                  </m:sSub>
+                </m:e>
+                <m:e>
+                  <m:r>
+                    <w:rPr>
+                      <w:rFonts w:ascii="Cambria Math" w:eastAsia="Times New Roman" w:hAnsi="Cambria Math" w:cs="Times New Roman"/>
+                      <w:kern w:val="2"/>
+                      <w:sz w:val="24"/>
+                      <w:szCs w:val="24"/>
+                      <w14:ligatures w14:val="standardContextual"/>
+                    </w:rPr>
+                    <m:t>-</m:t>
+                  </m:r>
+                  <m:sSub>
+                    <m:sSubPr>
+                      <m:ctrlPr>
+                        <w:rPr>
+                          <w:rFonts w:ascii="Cambria Math" w:eastAsia="Times New Roman" w:hAnsi="Cambria Math" w:cs="Times New Roman"/>
+                          <w:kern w:val="2"/>
+                          <w:sz w:val="24"/>
+                          <w:szCs w:val="24"/>
+                          <w14:ligatures w14:val="standardContextual"/>
+                        </w:rPr>
+                      </m:ctrlPr>
+                    </m:sSubPr>
                     <m:e>
                       <m:r>
                         <w:rPr>
@@ -25801,93 +26307,183 @@
                           <w:szCs w:val="24"/>
                           <w14:ligatures w14:val="standardContextual"/>
                         </w:rPr>
-                        <m:t>-</m:t>
+                        <m:t>I</m:t>
                       </m:r>
-                      <m:sSub>
-                        <m:sSubPr>
-                          <m:ctrlPr>
-                            <w:rPr>
-                              <w:rFonts w:ascii="Cambria Math" w:eastAsia="Times New Roman" w:hAnsi="Cambria Math" w:cs="Times New Roman"/>
-                              <w:kern w:val="2"/>
-                              <w:sz w:val="24"/>
-                              <w:szCs w:val="24"/>
-                              <w14:ligatures w14:val="standardContextual"/>
-                            </w:rPr>
-                          </m:ctrlPr>
-                        </m:sSubPr>
-                        <m:e>
-                          <m:r>
-                            <w:rPr>
-                              <w:rFonts w:ascii="Cambria Math" w:eastAsia="Times New Roman" w:hAnsi="Cambria Math" w:cs="Times New Roman"/>
-                              <w:kern w:val="2"/>
-                              <w:sz w:val="24"/>
-                              <w:szCs w:val="24"/>
-                              <w14:ligatures w14:val="standardContextual"/>
-                            </w:rPr>
-                            <m:t>I</m:t>
-                          </m:r>
-                        </m:e>
-                        <m:sub>
-                          <m:r>
-                            <w:rPr>
-                              <w:rFonts w:ascii="Cambria Math" w:eastAsia="Times New Roman" w:hAnsi="Cambria Math" w:cs="Times New Roman"/>
-                              <w:kern w:val="2"/>
-                              <w:sz w:val="24"/>
-                              <w:szCs w:val="24"/>
-                              <w14:ligatures w14:val="standardContextual"/>
-                            </w:rPr>
-                            <m:t>yz</m:t>
-                          </m:r>
-                        </m:sub>
-                      </m:sSub>
                     </m:e>
+                    <m:sub>
+                      <m:r>
+                        <w:rPr>
+                          <w:rFonts w:ascii="Cambria Math" w:eastAsia="Times New Roman" w:hAnsi="Cambria Math" w:cs="Times New Roman"/>
+                          <w:kern w:val="2"/>
+                          <w:sz w:val="24"/>
+                          <w:szCs w:val="24"/>
+                          <w14:ligatures w14:val="standardContextual"/>
+                        </w:rPr>
+                        <m:t>yz</m:t>
+                      </m:r>
+                    </m:sub>
+                  </m:sSub>
+                </m:e>
+              </m:mr>
+              <m:mr>
+                <m:e>
+                  <m:r>
+                    <w:rPr>
+                      <w:rFonts w:ascii="Cambria Math" w:eastAsia="Times New Roman" w:hAnsi="Cambria Math" w:cs="Times New Roman"/>
+                      <w:kern w:val="2"/>
+                      <w:sz w:val="24"/>
+                      <w:szCs w:val="24"/>
+                      <w14:ligatures w14:val="standardContextual"/>
+                    </w:rPr>
+                    <m:t>-</m:t>
+                  </m:r>
+                  <m:sSub>
+                    <m:sSubPr>
+                      <m:ctrlPr>
+                        <w:rPr>
+                          <w:rFonts w:ascii="Cambria Math" w:eastAsia="Times New Roman" w:hAnsi="Cambria Math" w:cs="Times New Roman"/>
+                          <w:kern w:val="2"/>
+                          <w:sz w:val="24"/>
+                          <w:szCs w:val="24"/>
+                          <w14:ligatures w14:val="standardContextual"/>
+                        </w:rPr>
+                      </m:ctrlPr>
+                    </m:sSubPr>
                     <m:e>
-                      <m:sSub>
-                        <m:sSubPr>
-                          <m:ctrlPr>
-                            <w:rPr>
-                              <w:rFonts w:ascii="Cambria Math" w:eastAsia="Times New Roman" w:hAnsi="Cambria Math" w:cs="Times New Roman"/>
-                              <w:kern w:val="2"/>
-                              <w:sz w:val="24"/>
-                              <w:szCs w:val="24"/>
-                              <w14:ligatures w14:val="standardContextual"/>
-                            </w:rPr>
-                          </m:ctrlPr>
-                        </m:sSubPr>
-                        <m:e>
-                          <m:r>
-                            <w:rPr>
-                              <w:rFonts w:ascii="Cambria Math" w:eastAsia="Times New Roman" w:hAnsi="Cambria Math" w:cs="Times New Roman"/>
-                              <w:kern w:val="2"/>
-                              <w:sz w:val="24"/>
-                              <w:szCs w:val="24"/>
-                              <w14:ligatures w14:val="standardContextual"/>
-                            </w:rPr>
-                            <m:t>I</m:t>
-                          </m:r>
-                        </m:e>
-                        <m:sub>
-                          <m:r>
-                            <w:rPr>
-                              <w:rFonts w:ascii="Cambria Math" w:eastAsia="Times New Roman" w:hAnsi="Cambria Math" w:cs="Times New Roman"/>
-                              <w:kern w:val="2"/>
-                              <w:sz w:val="24"/>
-                              <w:szCs w:val="24"/>
-                              <w14:ligatures w14:val="standardContextual"/>
-                            </w:rPr>
-                            <m:t>zz</m:t>
-                          </m:r>
-                        </m:sub>
-                      </m:sSub>
+                      <m:r>
+                        <w:rPr>
+                          <w:rFonts w:ascii="Cambria Math" w:eastAsia="Times New Roman" w:hAnsi="Cambria Math" w:cs="Times New Roman"/>
+                          <w:kern w:val="2"/>
+                          <w:sz w:val="24"/>
+                          <w:szCs w:val="24"/>
+                          <w14:ligatures w14:val="standardContextual"/>
+                        </w:rPr>
+                        <m:t>I</m:t>
+                      </m:r>
                     </m:e>
-                  </m:mr>
-                </m:m>
-              </m:e>
-            </m:d>
-            <m:d>
-              <m:dPr>
-                <m:begChr m:val="["/>
-                <m:endChr m:val="]"/>
+                    <m:sub>
+                      <m:r>
+                        <w:rPr>
+                          <w:rFonts w:ascii="Cambria Math" w:eastAsia="Times New Roman" w:hAnsi="Cambria Math" w:cs="Times New Roman"/>
+                          <w:kern w:val="2"/>
+                          <w:sz w:val="24"/>
+                          <w:szCs w:val="24"/>
+                          <w14:ligatures w14:val="standardContextual"/>
+                        </w:rPr>
+                        <m:t>xz</m:t>
+                      </m:r>
+                    </m:sub>
+                  </m:sSub>
+                </m:e>
+                <m:e>
+                  <m:r>
+                    <w:rPr>
+                      <w:rFonts w:ascii="Cambria Math" w:eastAsia="Times New Roman" w:hAnsi="Cambria Math" w:cs="Times New Roman"/>
+                      <w:kern w:val="2"/>
+                      <w:sz w:val="24"/>
+                      <w:szCs w:val="24"/>
+                      <w14:ligatures w14:val="standardContextual"/>
+                    </w:rPr>
+                    <m:t>-</m:t>
+                  </m:r>
+                  <m:sSub>
+                    <m:sSubPr>
+                      <m:ctrlPr>
+                        <w:rPr>
+                          <w:rFonts w:ascii="Cambria Math" w:eastAsia="Times New Roman" w:hAnsi="Cambria Math" w:cs="Times New Roman"/>
+                          <w:kern w:val="2"/>
+                          <w:sz w:val="24"/>
+                          <w:szCs w:val="24"/>
+                          <w14:ligatures w14:val="standardContextual"/>
+                        </w:rPr>
+                      </m:ctrlPr>
+                    </m:sSubPr>
+                    <m:e>
+                      <m:r>
+                        <w:rPr>
+                          <w:rFonts w:ascii="Cambria Math" w:eastAsia="Times New Roman" w:hAnsi="Cambria Math" w:cs="Times New Roman"/>
+                          <w:kern w:val="2"/>
+                          <w:sz w:val="24"/>
+                          <w:szCs w:val="24"/>
+                          <w14:ligatures w14:val="standardContextual"/>
+                        </w:rPr>
+                        <m:t>I</m:t>
+                      </m:r>
+                    </m:e>
+                    <m:sub>
+                      <m:r>
+                        <w:rPr>
+                          <w:rFonts w:ascii="Cambria Math" w:eastAsia="Times New Roman" w:hAnsi="Cambria Math" w:cs="Times New Roman"/>
+                          <w:kern w:val="2"/>
+                          <w:sz w:val="24"/>
+                          <w:szCs w:val="24"/>
+                          <w14:ligatures w14:val="standardContextual"/>
+                        </w:rPr>
+                        <m:t>yz</m:t>
+                      </m:r>
+                    </m:sub>
+                  </m:sSub>
+                </m:e>
+                <m:e>
+                  <m:sSub>
+                    <m:sSubPr>
+                      <m:ctrlPr>
+                        <w:rPr>
+                          <w:rFonts w:ascii="Cambria Math" w:eastAsia="Times New Roman" w:hAnsi="Cambria Math" w:cs="Times New Roman"/>
+                          <w:kern w:val="2"/>
+                          <w:sz w:val="24"/>
+                          <w:szCs w:val="24"/>
+                          <w14:ligatures w14:val="standardContextual"/>
+                        </w:rPr>
+                      </m:ctrlPr>
+                    </m:sSubPr>
+                    <m:e>
+                      <m:r>
+                        <w:rPr>
+                          <w:rFonts w:ascii="Cambria Math" w:eastAsia="Times New Roman" w:hAnsi="Cambria Math" w:cs="Times New Roman"/>
+                          <w:kern w:val="2"/>
+                          <w:sz w:val="24"/>
+                          <w:szCs w:val="24"/>
+                          <w14:ligatures w14:val="standardContextual"/>
+                        </w:rPr>
+                        <m:t>I</m:t>
+                      </m:r>
+                    </m:e>
+                    <m:sub>
+                      <m:r>
+                        <w:rPr>
+                          <w:rFonts w:ascii="Cambria Math" w:eastAsia="Times New Roman" w:hAnsi="Cambria Math" w:cs="Times New Roman"/>
+                          <w:kern w:val="2"/>
+                          <w:sz w:val="24"/>
+                          <w:szCs w:val="24"/>
+                          <w14:ligatures w14:val="standardContextual"/>
+                        </w:rPr>
+                        <m:t>zz</m:t>
+                      </m:r>
+                    </m:sub>
+                  </m:sSub>
+                </m:e>
+              </m:mr>
+            </m:m>
+          </m:e>
+        </m:d>
+        <m:d>
+          <m:dPr>
+            <m:begChr m:val="["/>
+            <m:endChr m:val="]"/>
+            <m:ctrlPr>
+              <w:rPr>
+                <w:rFonts w:ascii="Cambria Math" w:eastAsia="Times New Roman" w:hAnsi="Cambria Math" w:cs="Times New Roman"/>
+                <w:kern w:val="2"/>
+                <w:sz w:val="24"/>
+                <w:szCs w:val="24"/>
+                <w14:ligatures w14:val="standardContextual"/>
+              </w:rPr>
+            </m:ctrlPr>
+          </m:dPr>
+          <m:e>
+            <m:eqArr>
+              <m:eqArrPr>
                 <m:ctrlPr>
                   <w:rPr>
                     <w:rFonts w:ascii="Cambria Math" w:eastAsia="Times New Roman" w:hAnsi="Cambria Math" w:cs="Times New Roman"/>
@@ -25897,152 +26493,9 @@
                     <w14:ligatures w14:val="standardContextual"/>
                   </w:rPr>
                 </m:ctrlPr>
-              </m:dPr>
+              </m:eqArrPr>
               <m:e>
-                <m:eqArr>
-                  <m:eqArrPr>
-                    <m:ctrlPr>
-                      <w:rPr>
-                        <w:rFonts w:ascii="Cambria Math" w:eastAsia="Times New Roman" w:hAnsi="Cambria Math" w:cs="Times New Roman"/>
-                        <w:kern w:val="2"/>
-                        <w:sz w:val="24"/>
-                        <w:szCs w:val="24"/>
-                        <w14:ligatures w14:val="standardContextual"/>
-                      </w:rPr>
-                    </m:ctrlPr>
-                  </m:eqArrPr>
-                  <m:e>
-                    <m:r>
-                      <w:rPr>
-                        <w:rFonts w:ascii="Cambria Math" w:eastAsia="Times New Roman" w:hAnsi="Cambria Math" w:cs="Times New Roman"/>
-                        <w:kern w:val="2"/>
-                        <w:sz w:val="24"/>
-                        <w:szCs w:val="24"/>
-                        <w14:ligatures w14:val="standardContextual"/>
-                      </w:rPr>
-                      <m:t>&amp;</m:t>
-                    </m:r>
-                    <m:acc>
-                      <m:accPr>
-                        <m:chr m:val="̇"/>
-                        <m:ctrlPr>
-                          <w:rPr>
-                            <w:rFonts w:ascii="Cambria Math" w:eastAsia="Times New Roman" w:hAnsi="Cambria Math" w:cs="Times New Roman"/>
-                            <w:kern w:val="2"/>
-                            <w:sz w:val="24"/>
-                            <w:szCs w:val="24"/>
-                            <w14:ligatures w14:val="standardContextual"/>
-                          </w:rPr>
-                        </m:ctrlPr>
-                      </m:accPr>
-                      <m:e>
-                        <m:r>
-                          <w:rPr>
-                            <w:rFonts w:ascii="Cambria Math" w:eastAsia="Times New Roman" w:hAnsi="Cambria Math" w:cs="Times New Roman"/>
-                            <w:kern w:val="2"/>
-                            <w:sz w:val="24"/>
-                            <w:szCs w:val="24"/>
-                            <w14:ligatures w14:val="standardContextual"/>
-                          </w:rPr>
-                          <m:t>p</m:t>
-                        </m:r>
-                      </m:e>
-                    </m:acc>
-                  </m:e>
-                  <m:e>
-                    <m:r>
-                      <w:rPr>
-                        <w:rFonts w:ascii="Cambria Math" w:eastAsia="Times New Roman" w:hAnsi="Cambria Math" w:cs="Times New Roman"/>
-                        <w:kern w:val="2"/>
-                        <w:sz w:val="24"/>
-                        <w:szCs w:val="24"/>
-                        <w14:ligatures w14:val="standardContextual"/>
-                      </w:rPr>
-                      <m:t>&amp;</m:t>
-                    </m:r>
-                    <m:acc>
-                      <m:accPr>
-                        <m:chr m:val="̇"/>
-                        <m:ctrlPr>
-                          <w:rPr>
-                            <w:rFonts w:ascii="Cambria Math" w:eastAsia="Times New Roman" w:hAnsi="Cambria Math" w:cs="Times New Roman"/>
-                            <w:kern w:val="2"/>
-                            <w:sz w:val="24"/>
-                            <w:szCs w:val="24"/>
-                            <w14:ligatures w14:val="standardContextual"/>
-                          </w:rPr>
-                        </m:ctrlPr>
-                      </m:accPr>
-                      <m:e>
-                        <m:r>
-                          <w:rPr>
-                            <w:rFonts w:ascii="Cambria Math" w:eastAsia="Times New Roman" w:hAnsi="Cambria Math" w:cs="Times New Roman"/>
-                            <w:kern w:val="2"/>
-                            <w:sz w:val="24"/>
-                            <w:szCs w:val="24"/>
-                            <w14:ligatures w14:val="standardContextual"/>
-                          </w:rPr>
-                          <m:t>q</m:t>
-                        </m:r>
-                      </m:e>
-                    </m:acc>
-                  </m:e>
-                  <m:e>
-                    <m:r>
-                      <w:rPr>
-                        <w:rFonts w:ascii="Cambria Math" w:eastAsia="Times New Roman" w:hAnsi="Cambria Math" w:cs="Times New Roman"/>
-                        <w:kern w:val="2"/>
-                        <w:sz w:val="24"/>
-                        <w:szCs w:val="24"/>
-                        <w14:ligatures w14:val="standardContextual"/>
-                      </w:rPr>
-                      <m:t>&amp;</m:t>
-                    </m:r>
-                    <m:acc>
-                      <m:accPr>
-                        <m:chr m:val="̇"/>
-                        <m:ctrlPr>
-                          <w:rPr>
-                            <w:rFonts w:ascii="Cambria Math" w:eastAsia="Times New Roman" w:hAnsi="Cambria Math" w:cs="Times New Roman"/>
-                            <w:kern w:val="2"/>
-                            <w:sz w:val="24"/>
-                            <w:szCs w:val="24"/>
-                            <w14:ligatures w14:val="standardContextual"/>
-                          </w:rPr>
-                        </m:ctrlPr>
-                      </m:accPr>
-                      <m:e>
-                        <m:r>
-                          <w:rPr>
-                            <w:rFonts w:ascii="Cambria Math" w:eastAsia="Times New Roman" w:hAnsi="Cambria Math" w:cs="Times New Roman"/>
-                            <w:kern w:val="2"/>
-                            <w:sz w:val="24"/>
-                            <w:szCs w:val="24"/>
-                            <w14:ligatures w14:val="standardContextual"/>
-                          </w:rPr>
-                          <m:t>r</m:t>
-                        </m:r>
-                      </m:e>
-                    </m:acc>
-                  </m:e>
-                </m:eqArr>
-              </m:e>
-            </m:d>
-            <m:r>
-              <w:rPr>
-                <w:rFonts w:ascii="Cambria Math" w:eastAsia="Times New Roman" w:hAnsi="Cambria Math" w:cs="Times New Roman"/>
-                <w:kern w:val="2"/>
-                <w:sz w:val="24"/>
-                <w:szCs w:val="24"/>
-                <w14:ligatures w14:val="standardContextual"/>
-              </w:rPr>
-              <m:t>+</m:t>
-            </m:r>
-            <m:d>
-              <m:dPr>
-                <m:begChr m:val="["/>
-                <m:endChr m:val="]"/>
-                <m:ctrlPr>
+                <m:r>
                   <w:rPr>
                     <w:rFonts w:ascii="Cambria Math" w:eastAsia="Times New Roman" w:hAnsi="Cambria Math" w:cs="Times New Roman"/>
                     <w:kern w:val="2"/>
@@ -26050,75 +26503,11 @@
                     <w:szCs w:val="24"/>
                     <w14:ligatures w14:val="standardContextual"/>
                   </w:rPr>
-                </m:ctrlPr>
-              </m:dPr>
+                  <m:t>&amp;p</m:t>
+                </m:r>
+              </m:e>
               <m:e>
-                <m:eqArr>
-                  <m:eqArrPr>
-                    <m:ctrlPr>
-                      <w:rPr>
-                        <w:rFonts w:ascii="Cambria Math" w:eastAsia="Times New Roman" w:hAnsi="Cambria Math" w:cs="Times New Roman"/>
-                        <w:kern w:val="2"/>
-                        <w:sz w:val="24"/>
-                        <w:szCs w:val="24"/>
-                        <w14:ligatures w14:val="standardContextual"/>
-                      </w:rPr>
-                    </m:ctrlPr>
-                  </m:eqArrPr>
-                  <m:e>
-                    <m:r>
-                      <w:rPr>
-                        <w:rFonts w:ascii="Cambria Math" w:eastAsia="Times New Roman" w:hAnsi="Cambria Math" w:cs="Times New Roman"/>
-                        <w:kern w:val="2"/>
-                        <w:sz w:val="24"/>
-                        <w:szCs w:val="24"/>
-                        <w14:ligatures w14:val="standardContextual"/>
-                      </w:rPr>
-                      <m:t>&amp;p</m:t>
-                    </m:r>
-                  </m:e>
-                  <m:e>
-                    <m:r>
-                      <w:rPr>
-                        <w:rFonts w:ascii="Cambria Math" w:eastAsia="Times New Roman" w:hAnsi="Cambria Math" w:cs="Times New Roman"/>
-                        <w:kern w:val="2"/>
-                        <w:sz w:val="24"/>
-                        <w:szCs w:val="24"/>
-                        <w14:ligatures w14:val="standardContextual"/>
-                      </w:rPr>
-                      <m:t>&amp;q</m:t>
-                    </m:r>
-                  </m:e>
-                  <m:e>
-                    <m:r>
-                      <w:rPr>
-                        <w:rFonts w:ascii="Cambria Math" w:eastAsia="Times New Roman" w:hAnsi="Cambria Math" w:cs="Times New Roman"/>
-                        <w:kern w:val="2"/>
-                        <w:sz w:val="24"/>
-                        <w:szCs w:val="24"/>
-                        <w14:ligatures w14:val="standardContextual"/>
-                      </w:rPr>
-                      <m:t>&amp;r</m:t>
-                    </m:r>
-                  </m:e>
-                </m:eqArr>
-              </m:e>
-            </m:d>
-            <m:r>
-              <w:rPr>
-                <w:rFonts w:ascii="Cambria Math" w:eastAsia="Times New Roman" w:hAnsi="Cambria Math" w:cs="Times New Roman"/>
-                <w:kern w:val="2"/>
-                <w:sz w:val="24"/>
-                <w:szCs w:val="24"/>
-                <w14:ligatures w14:val="standardContextual"/>
-              </w:rPr>
-              <m:t>×</m:t>
-            </m:r>
-            <m:d>
-              <m:dPr>
-                <m:begChr m:val="["/>
-                <m:endChr m:val="]"/>
-                <m:ctrlPr>
+                <m:r>
                   <w:rPr>
                     <w:rFonts w:ascii="Cambria Math" w:eastAsia="Times New Roman" w:hAnsi="Cambria Math" w:cs="Times New Roman"/>
                     <w:kern w:val="2"/>
@@ -26126,455 +26515,11 @@
                     <w:szCs w:val="24"/>
                     <w14:ligatures w14:val="standardContextual"/>
                   </w:rPr>
-                </m:ctrlPr>
-              </m:dPr>
+                  <m:t>&amp;q</m:t>
+                </m:r>
+              </m:e>
               <m:e>
-                <m:m>
-                  <m:mPr>
-                    <m:plcHide m:val="1"/>
-                    <m:mcs>
-                      <m:mc>
-                        <m:mcPr>
-                          <m:count m:val="3"/>
-                          <m:mcJc m:val="center"/>
-                        </m:mcPr>
-                      </m:mc>
-                    </m:mcs>
-                    <m:ctrlPr>
-                      <w:rPr>
-                        <w:rFonts w:ascii="Cambria Math" w:eastAsia="Times New Roman" w:hAnsi="Cambria Math" w:cs="Times New Roman"/>
-                        <w:kern w:val="2"/>
-                        <w:sz w:val="24"/>
-                        <w:szCs w:val="24"/>
-                        <w14:ligatures w14:val="standardContextual"/>
-                      </w:rPr>
-                    </m:ctrlPr>
-                  </m:mPr>
-                  <m:mr>
-                    <m:e>
-                      <m:sSub>
-                        <m:sSubPr>
-                          <m:ctrlPr>
-                            <w:rPr>
-                              <w:rFonts w:ascii="Cambria Math" w:eastAsia="Times New Roman" w:hAnsi="Cambria Math" w:cs="Times New Roman"/>
-                              <w:kern w:val="2"/>
-                              <w:sz w:val="24"/>
-                              <w:szCs w:val="24"/>
-                              <w14:ligatures w14:val="standardContextual"/>
-                            </w:rPr>
-                          </m:ctrlPr>
-                        </m:sSubPr>
-                        <m:e>
-                          <m:r>
-                            <w:rPr>
-                              <w:rFonts w:ascii="Cambria Math" w:eastAsia="Times New Roman" w:hAnsi="Cambria Math" w:cs="Times New Roman"/>
-                              <w:kern w:val="2"/>
-                              <w:sz w:val="24"/>
-                              <w:szCs w:val="24"/>
-                              <w14:ligatures w14:val="standardContextual"/>
-                            </w:rPr>
-                            <m:t>I</m:t>
-                          </m:r>
-                        </m:e>
-                        <m:sub>
-                          <m:r>
-                            <w:rPr>
-                              <w:rFonts w:ascii="Cambria Math" w:eastAsia="Times New Roman" w:hAnsi="Cambria Math" w:cs="Times New Roman"/>
-                              <w:kern w:val="2"/>
-                              <w:sz w:val="24"/>
-                              <w:szCs w:val="24"/>
-                              <w14:ligatures w14:val="standardContextual"/>
-                            </w:rPr>
-                            <m:t>xx</m:t>
-                          </m:r>
-                        </m:sub>
-                      </m:sSub>
-                    </m:e>
-                    <m:e>
-                      <m:r>
-                        <w:rPr>
-                          <w:rFonts w:ascii="Cambria Math" w:eastAsia="Times New Roman" w:hAnsi="Cambria Math" w:cs="Times New Roman"/>
-                          <w:kern w:val="2"/>
-                          <w:sz w:val="24"/>
-                          <w:szCs w:val="24"/>
-                          <w14:ligatures w14:val="standardContextual"/>
-                        </w:rPr>
-                        <m:t>-</m:t>
-                      </m:r>
-                      <m:sSub>
-                        <m:sSubPr>
-                          <m:ctrlPr>
-                            <w:rPr>
-                              <w:rFonts w:ascii="Cambria Math" w:eastAsia="Times New Roman" w:hAnsi="Cambria Math" w:cs="Times New Roman"/>
-                              <w:kern w:val="2"/>
-                              <w:sz w:val="24"/>
-                              <w:szCs w:val="24"/>
-                              <w14:ligatures w14:val="standardContextual"/>
-                            </w:rPr>
-                          </m:ctrlPr>
-                        </m:sSubPr>
-                        <m:e>
-                          <m:r>
-                            <w:rPr>
-                              <w:rFonts w:ascii="Cambria Math" w:eastAsia="Times New Roman" w:hAnsi="Cambria Math" w:cs="Times New Roman"/>
-                              <w:kern w:val="2"/>
-                              <w:sz w:val="24"/>
-                              <w:szCs w:val="24"/>
-                              <w14:ligatures w14:val="standardContextual"/>
-                            </w:rPr>
-                            <m:t>I</m:t>
-                          </m:r>
-                        </m:e>
-                        <m:sub>
-                          <m:r>
-                            <w:rPr>
-                              <w:rFonts w:ascii="Cambria Math" w:eastAsia="Times New Roman" w:hAnsi="Cambria Math" w:cs="Times New Roman"/>
-                              <w:kern w:val="2"/>
-                              <w:sz w:val="24"/>
-                              <w:szCs w:val="24"/>
-                              <w14:ligatures w14:val="standardContextual"/>
-                            </w:rPr>
-                            <m:t>xy</m:t>
-                          </m:r>
-                        </m:sub>
-                      </m:sSub>
-                    </m:e>
-                    <m:e>
-                      <m:r>
-                        <w:rPr>
-                          <w:rFonts w:ascii="Cambria Math" w:eastAsia="Times New Roman" w:hAnsi="Cambria Math" w:cs="Times New Roman"/>
-                          <w:kern w:val="2"/>
-                          <w:sz w:val="24"/>
-                          <w:szCs w:val="24"/>
-                          <w14:ligatures w14:val="standardContextual"/>
-                        </w:rPr>
-                        <m:t>-</m:t>
-                      </m:r>
-                      <m:sSub>
-                        <m:sSubPr>
-                          <m:ctrlPr>
-                            <w:rPr>
-                              <w:rFonts w:ascii="Cambria Math" w:eastAsia="Times New Roman" w:hAnsi="Cambria Math" w:cs="Times New Roman"/>
-                              <w:kern w:val="2"/>
-                              <w:sz w:val="24"/>
-                              <w:szCs w:val="24"/>
-                              <w14:ligatures w14:val="standardContextual"/>
-                            </w:rPr>
-                          </m:ctrlPr>
-                        </m:sSubPr>
-                        <m:e>
-                          <m:r>
-                            <w:rPr>
-                              <w:rFonts w:ascii="Cambria Math" w:eastAsia="Times New Roman" w:hAnsi="Cambria Math" w:cs="Times New Roman"/>
-                              <w:kern w:val="2"/>
-                              <w:sz w:val="24"/>
-                              <w:szCs w:val="24"/>
-                              <w14:ligatures w14:val="standardContextual"/>
-                            </w:rPr>
-                            <m:t>I</m:t>
-                          </m:r>
-                        </m:e>
-                        <m:sub>
-                          <m:r>
-                            <w:rPr>
-                              <w:rFonts w:ascii="Cambria Math" w:eastAsia="Times New Roman" w:hAnsi="Cambria Math" w:cs="Times New Roman"/>
-                              <w:kern w:val="2"/>
-                              <w:sz w:val="24"/>
-                              <w:szCs w:val="24"/>
-                              <w14:ligatures w14:val="standardContextual"/>
-                            </w:rPr>
-                            <m:t>xz</m:t>
-                          </m:r>
-                        </m:sub>
-                      </m:sSub>
-                    </m:e>
-                  </m:mr>
-                  <m:mr>
-                    <m:e>
-                      <m:r>
-                        <w:rPr>
-                          <w:rFonts w:ascii="Cambria Math" w:eastAsia="Times New Roman" w:hAnsi="Cambria Math" w:cs="Times New Roman"/>
-                          <w:kern w:val="2"/>
-                          <w:sz w:val="24"/>
-                          <w:szCs w:val="24"/>
-                          <w14:ligatures w14:val="standardContextual"/>
-                        </w:rPr>
-                        <m:t>-</m:t>
-                      </m:r>
-                      <m:sSub>
-                        <m:sSubPr>
-                          <m:ctrlPr>
-                            <w:rPr>
-                              <w:rFonts w:ascii="Cambria Math" w:eastAsia="Times New Roman" w:hAnsi="Cambria Math" w:cs="Times New Roman"/>
-                              <w:kern w:val="2"/>
-                              <w:sz w:val="24"/>
-                              <w:szCs w:val="24"/>
-                              <w14:ligatures w14:val="standardContextual"/>
-                            </w:rPr>
-                          </m:ctrlPr>
-                        </m:sSubPr>
-                        <m:e>
-                          <m:r>
-                            <w:rPr>
-                              <w:rFonts w:ascii="Cambria Math" w:eastAsia="Times New Roman" w:hAnsi="Cambria Math" w:cs="Times New Roman"/>
-                              <w:kern w:val="2"/>
-                              <w:sz w:val="24"/>
-                              <w:szCs w:val="24"/>
-                              <w14:ligatures w14:val="standardContextual"/>
-                            </w:rPr>
-                            <m:t>I</m:t>
-                          </m:r>
-                        </m:e>
-                        <m:sub>
-                          <m:r>
-                            <w:rPr>
-                              <w:rFonts w:ascii="Cambria Math" w:eastAsia="Times New Roman" w:hAnsi="Cambria Math" w:cs="Times New Roman"/>
-                              <w:kern w:val="2"/>
-                              <w:sz w:val="24"/>
-                              <w:szCs w:val="24"/>
-                              <w14:ligatures w14:val="standardContextual"/>
-                            </w:rPr>
-                            <m:t>xy</m:t>
-                          </m:r>
-                        </m:sub>
-                      </m:sSub>
-                    </m:e>
-                    <m:e>
-                      <m:sSub>
-                        <m:sSubPr>
-                          <m:ctrlPr>
-                            <w:rPr>
-                              <w:rFonts w:ascii="Cambria Math" w:eastAsia="Times New Roman" w:hAnsi="Cambria Math" w:cs="Times New Roman"/>
-                              <w:kern w:val="2"/>
-                              <w:sz w:val="24"/>
-                              <w:szCs w:val="24"/>
-                              <w14:ligatures w14:val="standardContextual"/>
-                            </w:rPr>
-                          </m:ctrlPr>
-                        </m:sSubPr>
-                        <m:e>
-                          <m:r>
-                            <w:rPr>
-                              <w:rFonts w:ascii="Cambria Math" w:eastAsia="Times New Roman" w:hAnsi="Cambria Math" w:cs="Times New Roman"/>
-                              <w:kern w:val="2"/>
-                              <w:sz w:val="24"/>
-                              <w:szCs w:val="24"/>
-                              <w14:ligatures w14:val="standardContextual"/>
-                            </w:rPr>
-                            <m:t>I</m:t>
-                          </m:r>
-                        </m:e>
-                        <m:sub>
-                          <m:r>
-                            <w:rPr>
-                              <w:rFonts w:ascii="Cambria Math" w:eastAsia="Times New Roman" w:hAnsi="Cambria Math" w:cs="Times New Roman"/>
-                              <w:kern w:val="2"/>
-                              <w:sz w:val="24"/>
-                              <w:szCs w:val="24"/>
-                              <w14:ligatures w14:val="standardContextual"/>
-                            </w:rPr>
-                            <m:t>yy</m:t>
-                          </m:r>
-                        </m:sub>
-                      </m:sSub>
-                    </m:e>
-                    <m:e>
-                      <m:r>
-                        <w:rPr>
-                          <w:rFonts w:ascii="Cambria Math" w:eastAsia="Times New Roman" w:hAnsi="Cambria Math" w:cs="Times New Roman"/>
-                          <w:kern w:val="2"/>
-                          <w:sz w:val="24"/>
-                          <w:szCs w:val="24"/>
-                          <w14:ligatures w14:val="standardContextual"/>
-                        </w:rPr>
-                        <m:t>-</m:t>
-                      </m:r>
-                      <m:sSub>
-                        <m:sSubPr>
-                          <m:ctrlPr>
-                            <w:rPr>
-                              <w:rFonts w:ascii="Cambria Math" w:eastAsia="Times New Roman" w:hAnsi="Cambria Math" w:cs="Times New Roman"/>
-                              <w:kern w:val="2"/>
-                              <w:sz w:val="24"/>
-                              <w:szCs w:val="24"/>
-                              <w14:ligatures w14:val="standardContextual"/>
-                            </w:rPr>
-                          </m:ctrlPr>
-                        </m:sSubPr>
-                        <m:e>
-                          <m:r>
-                            <w:rPr>
-                              <w:rFonts w:ascii="Cambria Math" w:eastAsia="Times New Roman" w:hAnsi="Cambria Math" w:cs="Times New Roman"/>
-                              <w:kern w:val="2"/>
-                              <w:sz w:val="24"/>
-                              <w:szCs w:val="24"/>
-                              <w14:ligatures w14:val="standardContextual"/>
-                            </w:rPr>
-                            <m:t>I</m:t>
-                          </m:r>
-                        </m:e>
-                        <m:sub>
-                          <m:r>
-                            <w:rPr>
-                              <w:rFonts w:ascii="Cambria Math" w:eastAsia="Times New Roman" w:hAnsi="Cambria Math" w:cs="Times New Roman"/>
-                              <w:kern w:val="2"/>
-                              <w:sz w:val="24"/>
-                              <w:szCs w:val="24"/>
-                              <w14:ligatures w14:val="standardContextual"/>
-                            </w:rPr>
-                            <m:t>yz</m:t>
-                          </m:r>
-                        </m:sub>
-                      </m:sSub>
-                    </m:e>
-                  </m:mr>
-                  <m:mr>
-                    <m:e>
-                      <m:r>
-                        <w:rPr>
-                          <w:rFonts w:ascii="Cambria Math" w:eastAsia="Times New Roman" w:hAnsi="Cambria Math" w:cs="Times New Roman"/>
-                          <w:kern w:val="2"/>
-                          <w:sz w:val="24"/>
-                          <w:szCs w:val="24"/>
-                          <w14:ligatures w14:val="standardContextual"/>
-                        </w:rPr>
-                        <m:t>-</m:t>
-                      </m:r>
-                      <m:sSub>
-                        <m:sSubPr>
-                          <m:ctrlPr>
-                            <w:rPr>
-                              <w:rFonts w:ascii="Cambria Math" w:eastAsia="Times New Roman" w:hAnsi="Cambria Math" w:cs="Times New Roman"/>
-                              <w:kern w:val="2"/>
-                              <w:sz w:val="24"/>
-                              <w:szCs w:val="24"/>
-                              <w14:ligatures w14:val="standardContextual"/>
-                            </w:rPr>
-                          </m:ctrlPr>
-                        </m:sSubPr>
-                        <m:e>
-                          <m:r>
-                            <w:rPr>
-                              <w:rFonts w:ascii="Cambria Math" w:eastAsia="Times New Roman" w:hAnsi="Cambria Math" w:cs="Times New Roman"/>
-                              <w:kern w:val="2"/>
-                              <w:sz w:val="24"/>
-                              <w:szCs w:val="24"/>
-                              <w14:ligatures w14:val="standardContextual"/>
-                            </w:rPr>
-                            <m:t>I</m:t>
-                          </m:r>
-                        </m:e>
-                        <m:sub>
-                          <m:r>
-                            <w:rPr>
-                              <w:rFonts w:ascii="Cambria Math" w:eastAsia="Times New Roman" w:hAnsi="Cambria Math" w:cs="Times New Roman"/>
-                              <w:kern w:val="2"/>
-                              <w:sz w:val="24"/>
-                              <w:szCs w:val="24"/>
-                              <w14:ligatures w14:val="standardContextual"/>
-                            </w:rPr>
-                            <m:t>xz</m:t>
-                          </m:r>
-                        </m:sub>
-                      </m:sSub>
-                    </m:e>
-                    <m:e>
-                      <m:r>
-                        <w:rPr>
-                          <w:rFonts w:ascii="Cambria Math" w:eastAsia="Times New Roman" w:hAnsi="Cambria Math" w:cs="Times New Roman"/>
-                          <w:kern w:val="2"/>
-                          <w:sz w:val="24"/>
-                          <w:szCs w:val="24"/>
-                          <w14:ligatures w14:val="standardContextual"/>
-                        </w:rPr>
-                        <m:t>-</m:t>
-                      </m:r>
-                      <m:sSub>
-                        <m:sSubPr>
-                          <m:ctrlPr>
-                            <w:rPr>
-                              <w:rFonts w:ascii="Cambria Math" w:eastAsia="Times New Roman" w:hAnsi="Cambria Math" w:cs="Times New Roman"/>
-                              <w:kern w:val="2"/>
-                              <w:sz w:val="24"/>
-                              <w:szCs w:val="24"/>
-                              <w14:ligatures w14:val="standardContextual"/>
-                            </w:rPr>
-                          </m:ctrlPr>
-                        </m:sSubPr>
-                        <m:e>
-                          <m:r>
-                            <w:rPr>
-                              <w:rFonts w:ascii="Cambria Math" w:eastAsia="Times New Roman" w:hAnsi="Cambria Math" w:cs="Times New Roman"/>
-                              <w:kern w:val="2"/>
-                              <w:sz w:val="24"/>
-                              <w:szCs w:val="24"/>
-                              <w14:ligatures w14:val="standardContextual"/>
-                            </w:rPr>
-                            <m:t>I</m:t>
-                          </m:r>
-                        </m:e>
-                        <m:sub>
-                          <m:r>
-                            <w:rPr>
-                              <w:rFonts w:ascii="Cambria Math" w:eastAsia="Times New Roman" w:hAnsi="Cambria Math" w:cs="Times New Roman"/>
-                              <w:kern w:val="2"/>
-                              <w:sz w:val="24"/>
-                              <w:szCs w:val="24"/>
-                              <w14:ligatures w14:val="standardContextual"/>
-                            </w:rPr>
-                            <m:t>yz</m:t>
-                          </m:r>
-                        </m:sub>
-                      </m:sSub>
-                    </m:e>
-                    <m:e>
-                      <m:sSub>
-                        <m:sSubPr>
-                          <m:ctrlPr>
-                            <w:rPr>
-                              <w:rFonts w:ascii="Cambria Math" w:eastAsia="Times New Roman" w:hAnsi="Cambria Math" w:cs="Times New Roman"/>
-                              <w:kern w:val="2"/>
-                              <w:sz w:val="24"/>
-                              <w:szCs w:val="24"/>
-                              <w14:ligatures w14:val="standardContextual"/>
-                            </w:rPr>
-                          </m:ctrlPr>
-                        </m:sSubPr>
-                        <m:e>
-                          <m:r>
-                            <w:rPr>
-                              <w:rFonts w:ascii="Cambria Math" w:eastAsia="Times New Roman" w:hAnsi="Cambria Math" w:cs="Times New Roman"/>
-                              <w:kern w:val="2"/>
-                              <w:sz w:val="24"/>
-                              <w:szCs w:val="24"/>
-                              <w14:ligatures w14:val="standardContextual"/>
-                            </w:rPr>
-                            <m:t>I</m:t>
-                          </m:r>
-                        </m:e>
-                        <m:sub>
-                          <m:r>
-                            <w:rPr>
-                              <w:rFonts w:ascii="Cambria Math" w:eastAsia="Times New Roman" w:hAnsi="Cambria Math" w:cs="Times New Roman"/>
-                              <w:kern w:val="2"/>
-                              <w:sz w:val="24"/>
-                              <w:szCs w:val="24"/>
-                              <w14:ligatures w14:val="standardContextual"/>
-                            </w:rPr>
-                            <m:t>zz</m:t>
-                          </m:r>
-                        </m:sub>
-                      </m:sSub>
-                    </m:e>
-                  </m:mr>
-                </m:m>
-              </m:e>
-            </m:d>
-            <m:d>
-              <m:dPr>
-                <m:begChr m:val="["/>
-                <m:endChr m:val="]"/>
-                <m:ctrlPr>
+                <m:r>
                   <w:rPr>
                     <w:rFonts w:ascii="Cambria Math" w:eastAsia="Times New Roman" w:hAnsi="Cambria Math" w:cs="Times New Roman"/>
                     <w:kern w:val="2"/>
@@ -26582,60 +26527,10 @@
                     <w:szCs w:val="24"/>
                     <w14:ligatures w14:val="standardContextual"/>
                   </w:rPr>
-                </m:ctrlPr>
-              </m:dPr>
-              <m:e>
-                <m:eqArr>
-                  <m:eqArrPr>
-                    <m:ctrlPr>
-                      <w:rPr>
-                        <w:rFonts w:ascii="Cambria Math" w:eastAsia="Times New Roman" w:hAnsi="Cambria Math" w:cs="Times New Roman"/>
-                        <w:kern w:val="2"/>
-                        <w:sz w:val="24"/>
-                        <w:szCs w:val="24"/>
-                        <w14:ligatures w14:val="standardContextual"/>
-                      </w:rPr>
-                    </m:ctrlPr>
-                  </m:eqArrPr>
-                  <m:e>
-                    <m:r>
-                      <w:rPr>
-                        <w:rFonts w:ascii="Cambria Math" w:eastAsia="Times New Roman" w:hAnsi="Cambria Math" w:cs="Times New Roman"/>
-                        <w:kern w:val="2"/>
-                        <w:sz w:val="24"/>
-                        <w:szCs w:val="24"/>
-                        <w14:ligatures w14:val="standardContextual"/>
-                      </w:rPr>
-                      <m:t>&amp;p</m:t>
-                    </m:r>
-                  </m:e>
-                  <m:e>
-                    <m:r>
-                      <w:rPr>
-                        <w:rFonts w:ascii="Cambria Math" w:eastAsia="Times New Roman" w:hAnsi="Cambria Math" w:cs="Times New Roman"/>
-                        <w:kern w:val="2"/>
-                        <w:sz w:val="24"/>
-                        <w:szCs w:val="24"/>
-                        <w14:ligatures w14:val="standardContextual"/>
-                      </w:rPr>
-                      <m:t>&amp;q</m:t>
-                    </m:r>
-                  </m:e>
-                  <m:e>
-                    <m:r>
-                      <w:rPr>
-                        <w:rFonts w:ascii="Cambria Math" w:eastAsia="Times New Roman" w:hAnsi="Cambria Math" w:cs="Times New Roman"/>
-                        <w:kern w:val="2"/>
-                        <w:sz w:val="24"/>
-                        <w:szCs w:val="24"/>
-                        <w14:ligatures w14:val="standardContextual"/>
-                      </w:rPr>
-                      <m:t>&amp;r</m:t>
-                    </m:r>
-                  </m:e>
-                </m:eqArr>
+                  <m:t>&amp;r</m:t>
+                </m:r>
               </m:e>
-            </m:d>
+            </m:eqArr>
           </m:e>
         </m:d>
       </m:oMath>
@@ -30880,29 +30775,7 @@
           <w:sz w:val="26"/>
           <w:szCs w:val="26"/>
         </w:rPr>
-        <w:t xml:space="preserve">Runge – </w:t>
-      </w:r>
-      <w:proofErr w:type="spellStart"/>
-      <w:r>
-        <w:rPr>
-          <w:rFonts w:ascii="Times New Roman" w:eastAsia="Times New Roman" w:hAnsi="Times New Roman" w:cs="Times New Roman"/>
-          <w:b/>
-          <w:color w:val="000000"/>
-          <w:sz w:val="26"/>
-          <w:szCs w:val="26"/>
-        </w:rPr>
-        <w:t>Kutta</w:t>
-      </w:r>
-      <w:proofErr w:type="spellEnd"/>
-      <w:r>
-        <w:rPr>
-          <w:rFonts w:ascii="Times New Roman" w:eastAsia="Times New Roman" w:hAnsi="Times New Roman" w:cs="Times New Roman"/>
-          <w:b/>
-          <w:color w:val="000000"/>
-          <w:sz w:val="26"/>
-          <w:szCs w:val="26"/>
-        </w:rPr>
-        <w:t xml:space="preserve"> method – 4</w:t>
+        <w:t>Runge – Kutta method – 4</w:t>
       </w:r>
       <w:r>
         <w:rPr>
@@ -32192,23 +32065,7 @@
           <w:rFonts w:ascii="Times New Roman" w:eastAsia="Calibri" w:hAnsi="Times New Roman" w:cs="Arial"/>
           <w:sz w:val="24"/>
         </w:rPr>
-        <w:t>This set of equations is also applicable to multi-dimensional variables in vector form. By implementing a MATLAB code and starting from the given initial conditions, each of the 12 state variables will be computed iteratively using the Runge-</w:t>
-      </w:r>
-      <w:proofErr w:type="spellStart"/>
-      <w:r>
-        <w:rPr>
-          <w:rFonts w:ascii="Times New Roman" w:eastAsia="Calibri" w:hAnsi="Times New Roman" w:cs="Arial"/>
-          <w:sz w:val="24"/>
-        </w:rPr>
-        <w:t>Kutta</w:t>
-      </w:r>
-      <w:proofErr w:type="spellEnd"/>
-      <w:r>
-        <w:rPr>
-          <w:rFonts w:ascii="Times New Roman" w:eastAsia="Calibri" w:hAnsi="Times New Roman" w:cs="Arial"/>
-          <w:sz w:val="24"/>
-        </w:rPr>
-        <w:t xml:space="preserve"> method, ultimately reaching their final values by the end of the analysis period.</w:t>
+        <w:t>This set of equations is also applicable to multi-dimensional variables in vector form. By implementing a MATLAB code and starting from the given initial conditions, each of the 12 state variables will be computed iteratively using the Runge-Kutta method, ultimately reaching their final values by the end of the analysis period.</w:t>
       </w:r>
     </w:p>
     <w:p>
@@ -34618,29 +34475,7 @@
           <w:sz w:val="32"/>
           <w:szCs w:val="32"/>
         </w:rPr>
-        <w:t>Runge-</w:t>
-      </w:r>
-      <w:proofErr w:type="spellStart"/>
-      <w:r>
-        <w:rPr>
-          <w:rFonts w:ascii="Aptos Display" w:eastAsia="Times New Roman" w:hAnsi="Aptos Display" w:cs="Times New Roman"/>
-          <w:color w:val="0F4761"/>
-          <w:kern w:val="2"/>
-          <w:sz w:val="32"/>
-          <w:szCs w:val="32"/>
-        </w:rPr>
-        <w:t>Kutta</w:t>
-      </w:r>
-      <w:proofErr w:type="spellEnd"/>
-      <w:r>
-        <w:rPr>
-          <w:rFonts w:ascii="Aptos Display" w:eastAsia="Times New Roman" w:hAnsi="Aptos Display" w:cs="Times New Roman"/>
-          <w:color w:val="0F4761"/>
-          <w:kern w:val="2"/>
-          <w:sz w:val="32"/>
-          <w:szCs w:val="32"/>
-        </w:rPr>
-        <w:t xml:space="preserve"> 4th Order (RK4)</w:t>
+        <w:t>Runge-Kutta 4th Order (RK4)</w:t>
       </w:r>
       <w:bookmarkEnd w:id="102"/>
       <w:r>
@@ -49537,6 +49372,7 @@
   <w:style w:type="character" w:default="1" w:styleId="DefaultParagraphFont">
     <w:name w:val="Default Paragraph Font"/>
     <w:uiPriority w:val="1"/>
+    <w:semiHidden/>
     <w:unhideWhenUsed/>
   </w:style>
   <w:style w:type="table" w:default="1" w:styleId="TableNormal">

</xml_diff>

<commit_message>
start in task 4
</commit_message>
<xml_diff>
--- a/Task 2/Autopilot2025G15Week2.docx
+++ b/Task 2/Autopilot2025G15Week2.docx
@@ -1025,9 +1025,9 @@
         </w:rPr>
       </w:sdtEndPr>
       <w:sdtContent>
-        <w:bookmarkStart w:id="3" w:name="_Toc190454463" w:displacedByCustomXml="prev"/>
+        <w:bookmarkStart w:id="3" w:name="_Toc190454075" w:displacedByCustomXml="prev"/>
         <w:bookmarkStart w:id="4" w:name="_Toc190454323" w:displacedByCustomXml="prev"/>
-        <w:bookmarkStart w:id="5" w:name="_Toc190454075" w:displacedByCustomXml="prev"/>
+        <w:bookmarkStart w:id="5" w:name="_Toc190454463" w:displacedByCustomXml="prev"/>
         <w:p>
           <w:pPr>
             <w:pStyle w:val="Heading1"/>
@@ -15831,7 +15831,6 @@
               </w:rPr>
               <w:t xml:space="preserve">. However, when written in terms of displacement, they become </w:t>
             </w:r>
-            <w:proofErr w:type="gramStart"/>
             <w:r>
               <w:rPr>
                 <w:rStyle w:val="Strong"/>
@@ -15840,7 +15839,6 @@
               </w:rPr>
               <w:t>second-order</w:t>
             </w:r>
-            <w:proofErr w:type="gramEnd"/>
             <w:r>
               <w:rPr>
                 <w:sz w:val="28"/>
@@ -22380,11 +22378,19 @@
       <w:r>
         <w:t xml:space="preserve"> At t = 0 we need the unknowns ( u, v , w , p , q , r , </w:t>
       </w:r>
+      <m:oMath>
+        <m:r>
+          <w:rPr>
+            <w:rFonts w:ascii="Cambria Math" w:hAnsi="Cambria Math"/>
+          </w:rPr>
+          <m:t>ϕ</m:t>
+        </m:r>
+      </m:oMath>
       <w:r>
         <w:rPr>
           <w:rFonts w:cstheme="minorHAnsi"/>
         </w:rPr>
-        <w:t>φ , θ , ψ</w:t>
+        <w:t xml:space="preserve"> , θ , ψ</w:t>
       </w:r>
       <w:r>
         <w:t xml:space="preserve"> , x , y , z)</w:t>
@@ -22558,11 +22564,19 @@
       <w:r>
         <w:t xml:space="preserve"> w , p , q , r , </w:t>
       </w:r>
+      <m:oMath>
+        <m:r>
+          <w:rPr>
+            <w:rFonts w:ascii="Cambria Math" w:hAnsi="Cambria Math"/>
+          </w:rPr>
+          <m:t>ϕ</m:t>
+        </m:r>
+      </m:oMath>
       <w:r>
         <w:rPr>
           <w:rFonts w:cstheme="minorHAnsi"/>
         </w:rPr>
-        <w:t>φ , θ , ψ</w:t>
+        <w:t xml:space="preserve"> , θ , ψ</w:t>
       </w:r>
       <w:r>
         <w:t xml:space="preserve"> , x , y , z</w:t>
@@ -26669,9 +26683,6 @@
                   </m:accPr>
                   <m:e>
                     <m:r>
-                      <m:rPr>
-                        <m:sty m:val="p"/>
-                      </m:rPr>
                       <w:rPr>
                         <w:rFonts w:ascii="Cambria Math" w:eastAsia="Times New Roman" w:hAnsi="Cambria Math" w:cs="Arial"/>
                         <w:kern w:val="2"/>
@@ -26679,7 +26690,7 @@
                         <w:szCs w:val="24"/>
                         <w14:ligatures w14:val="standardContextual"/>
                       </w:rPr>
-                      <m:t>Φ</m:t>
+                      <m:t>ϕ</m:t>
                     </m:r>
                   </m:e>
                 </m:acc>
@@ -26814,7 +26825,30 @@
                       <w:szCs w:val="24"/>
                       <w14:ligatures w14:val="standardContextual"/>
                     </w:rPr>
-                    <m:t>sin⁡(Φ)tan</m:t>
+                    <m:t>sin⁡(</m:t>
+                  </m:r>
+                  <m:r>
+                    <w:rPr>
+                      <w:rFonts w:ascii="Cambria Math" w:eastAsia="Aptos" w:hAnsi="Cambria Math" w:cs="Arial"/>
+                      <w:kern w:val="2"/>
+                      <w:sz w:val="24"/>
+                      <w:szCs w:val="24"/>
+                      <w14:ligatures w14:val="standardContextual"/>
+                    </w:rPr>
+                    <m:t>ϕ</m:t>
+                  </m:r>
+                  <m:r>
+                    <m:rPr>
+                      <m:sty m:val="p"/>
+                    </m:rPr>
+                    <w:rPr>
+                      <w:rFonts w:ascii="Cambria Math" w:eastAsia="Times New Roman" w:hAnsi="Cambria Math" w:cs="Arial"/>
+                      <w:kern w:val="2"/>
+                      <w:sz w:val="24"/>
+                      <w:szCs w:val="24"/>
+                      <w14:ligatures w14:val="standardContextual"/>
+                    </w:rPr>
+                    <m:t>)tan</m:t>
                   </m:r>
                   <m:r>
                     <w:rPr>
@@ -26839,7 +26873,30 @@
                       <w:szCs w:val="24"/>
                       <w14:ligatures w14:val="standardContextual"/>
                     </w:rPr>
-                    <m:t>cos⁡(Φ)tan</m:t>
+                    <m:t>cos⁡(</m:t>
+                  </m:r>
+                  <m:r>
+                    <w:rPr>
+                      <w:rFonts w:ascii="Cambria Math" w:eastAsia="Aptos" w:hAnsi="Cambria Math" w:cs="Arial"/>
+                      <w:kern w:val="2"/>
+                      <w:sz w:val="24"/>
+                      <w:szCs w:val="24"/>
+                      <w14:ligatures w14:val="standardContextual"/>
+                    </w:rPr>
+                    <m:t>ϕ</m:t>
+                  </m:r>
+                  <m:r>
+                    <m:rPr>
+                      <m:sty m:val="p"/>
+                    </m:rPr>
+                    <w:rPr>
+                      <w:rFonts w:ascii="Cambria Math" w:eastAsia="Times New Roman" w:hAnsi="Cambria Math" w:cs="Arial"/>
+                      <w:kern w:val="2"/>
+                      <w:sz w:val="24"/>
+                      <w:szCs w:val="24"/>
+                      <w14:ligatures w14:val="standardContextual"/>
+                    </w:rPr>
+                    <m:t>)tan</m:t>
                   </m:r>
                   <m:r>
                     <w:rPr>
@@ -26891,6 +26948,16 @@
                     <m:t>(</m:t>
                   </m:r>
                   <m:r>
+                    <w:rPr>
+                      <w:rFonts w:ascii="Cambria Math" w:eastAsia="Aptos" w:hAnsi="Cambria Math" w:cs="Arial"/>
+                      <w:kern w:val="2"/>
+                      <w:sz w:val="24"/>
+                      <w:szCs w:val="24"/>
+                      <w14:ligatures w14:val="standardContextual"/>
+                    </w:rPr>
+                    <m:t>ϕ</m:t>
+                  </m:r>
+                  <m:r>
                     <m:rPr>
                       <m:sty m:val="p"/>
                     </m:rPr>
@@ -26901,7 +26968,7 @@
                       <w:szCs w:val="24"/>
                       <w14:ligatures w14:val="standardContextual"/>
                     </w:rPr>
-                    <m:t>Φ)</m:t>
+                    <m:t>)</m:t>
                   </m:r>
                 </m:e>
                 <m:e>
@@ -26926,7 +26993,30 @@
                       <w:szCs w:val="24"/>
                       <w14:ligatures w14:val="standardContextual"/>
                     </w:rPr>
-                    <m:t>sin⁡(Φ)</m:t>
+                    <m:t>sin⁡(</m:t>
+                  </m:r>
+                  <m:r>
+                    <w:rPr>
+                      <w:rFonts w:ascii="Cambria Math" w:eastAsia="Aptos" w:hAnsi="Cambria Math" w:cs="Arial"/>
+                      <w:kern w:val="2"/>
+                      <w:sz w:val="24"/>
+                      <w:szCs w:val="24"/>
+                      <w14:ligatures w14:val="standardContextual"/>
+                    </w:rPr>
+                    <m:t>ϕ</m:t>
+                  </m:r>
+                  <m:r>
+                    <m:rPr>
+                      <m:sty m:val="p"/>
+                    </m:rPr>
+                    <w:rPr>
+                      <w:rFonts w:ascii="Cambria Math" w:eastAsia="Times New Roman" w:hAnsi="Cambria Math" w:cs="Arial"/>
+                      <w:kern w:val="2"/>
+                      <w:sz w:val="24"/>
+                      <w:szCs w:val="24"/>
+                      <w14:ligatures w14:val="standardContextual"/>
+                    </w:rPr>
+                    <m:t>)</m:t>
                   </m:r>
                 </m:e>
               </m:mr>
@@ -26986,17 +27076,14 @@
                         </m:dPr>
                         <m:e>
                           <m:r>
-                            <m:rPr>
-                              <m:sty m:val="p"/>
-                            </m:rPr>
                             <w:rPr>
-                              <w:rFonts w:ascii="Cambria Math" w:eastAsia="Times New Roman" w:hAnsi="Cambria Math" w:cs="Arial"/>
+                              <w:rFonts w:ascii="Cambria Math" w:eastAsia="Aptos" w:hAnsi="Cambria Math" w:cs="Arial"/>
                               <w:kern w:val="2"/>
                               <w:sz w:val="24"/>
                               <w:szCs w:val="24"/>
                               <w14:ligatures w14:val="standardContextual"/>
                             </w:rPr>
-                            <m:t>Φ</m:t>
+                            <m:t>ϕ</m:t>
                           </m:r>
                         </m:e>
                       </m:d>
@@ -27082,17 +27169,14 @@
                         </m:dPr>
                         <m:e>
                           <m:r>
-                            <m:rPr>
-                              <m:sty m:val="p"/>
-                            </m:rPr>
                             <w:rPr>
-                              <w:rFonts w:ascii="Cambria Math" w:eastAsia="Times New Roman" w:hAnsi="Cambria Math" w:cs="Arial"/>
+                              <w:rFonts w:ascii="Cambria Math" w:eastAsia="Aptos" w:hAnsi="Cambria Math" w:cs="Arial"/>
                               <w:kern w:val="2"/>
                               <w:sz w:val="24"/>
                               <w:szCs w:val="24"/>
                               <w14:ligatures w14:val="standardContextual"/>
                             </w:rPr>
-                            <m:t>Φ</m:t>
+                            <m:t>ϕ</m:t>
                           </m:r>
                         </m:e>
                       </m:d>
@@ -27420,7 +27504,47 @@
                       <w:szCs w:val="24"/>
                       <w14:ligatures w14:val="standardContextual"/>
                     </w:rPr>
-                    <m:t xml:space="preserve">sin(φ)sin(θ)cos(ψ) - cos(φ)sin(ψ)   </m:t>
+                    <m:t>sin(</m:t>
+                  </m:r>
+                  <m:r>
+                    <w:rPr>
+                      <w:rFonts w:ascii="Cambria Math" w:eastAsia="Aptos" w:hAnsi="Cambria Math" w:cs="Arial"/>
+                      <w:kern w:val="2"/>
+                      <w:sz w:val="24"/>
+                      <w:szCs w:val="24"/>
+                      <w14:ligatures w14:val="standardContextual"/>
+                    </w:rPr>
+                    <m:t>ϕ</m:t>
+                  </m:r>
+                  <m:r>
+                    <w:rPr>
+                      <w:rFonts w:ascii="Cambria Math" w:eastAsia="Aptos" w:hAnsi="Cambria Math" w:cs="Arial"/>
+                      <w:kern w:val="2"/>
+                      <w:sz w:val="24"/>
+                      <w:szCs w:val="24"/>
+                      <w14:ligatures w14:val="standardContextual"/>
+                    </w:rPr>
+                    <m:t>)sin(θ)cos(ψ) - cos(</m:t>
+                  </m:r>
+                  <m:r>
+                    <w:rPr>
+                      <w:rFonts w:ascii="Cambria Math" w:eastAsia="Aptos" w:hAnsi="Cambria Math" w:cs="Arial"/>
+                      <w:kern w:val="2"/>
+                      <w:sz w:val="24"/>
+                      <w:szCs w:val="24"/>
+                      <w14:ligatures w14:val="standardContextual"/>
+                    </w:rPr>
+                    <m:t>ϕ</m:t>
+                  </m:r>
+                  <m:r>
+                    <w:rPr>
+                      <w:rFonts w:ascii="Cambria Math" w:eastAsia="Aptos" w:hAnsi="Cambria Math" w:cs="Arial"/>
+                      <w:kern w:val="2"/>
+                      <w:sz w:val="24"/>
+                      <w:szCs w:val="24"/>
+                      <w14:ligatures w14:val="standardContextual"/>
+                    </w:rPr>
+                    <m:t xml:space="preserve">)sin(ψ)   </m:t>
                   </m:r>
                 </m:e>
                 <m:e>
@@ -27432,7 +27556,47 @@
                       <w:szCs w:val="24"/>
                       <w14:ligatures w14:val="standardContextual"/>
                     </w:rPr>
-                    <m:t xml:space="preserve">cos(φ)sin(θ)cos(ψ) + sin(φ)sin(ψ)   </m:t>
+                    <m:t>cos(</m:t>
+                  </m:r>
+                  <m:r>
+                    <w:rPr>
+                      <w:rFonts w:ascii="Cambria Math" w:eastAsia="Aptos" w:hAnsi="Cambria Math" w:cs="Arial"/>
+                      <w:kern w:val="2"/>
+                      <w:sz w:val="24"/>
+                      <w:szCs w:val="24"/>
+                      <w14:ligatures w14:val="standardContextual"/>
+                    </w:rPr>
+                    <m:t>ϕ</m:t>
+                  </m:r>
+                  <m:r>
+                    <w:rPr>
+                      <w:rFonts w:ascii="Cambria Math" w:eastAsia="Aptos" w:hAnsi="Cambria Math" w:cs="Arial"/>
+                      <w:kern w:val="2"/>
+                      <w:sz w:val="24"/>
+                      <w:szCs w:val="24"/>
+                      <w14:ligatures w14:val="standardContextual"/>
+                    </w:rPr>
+                    <m:t>)sin(θ)cos(ψ) + sin(</m:t>
+                  </m:r>
+                  <m:r>
+                    <w:rPr>
+                      <w:rFonts w:ascii="Cambria Math" w:eastAsia="Aptos" w:hAnsi="Cambria Math" w:cs="Arial"/>
+                      <w:kern w:val="2"/>
+                      <w:sz w:val="24"/>
+                      <w:szCs w:val="24"/>
+                      <w14:ligatures w14:val="standardContextual"/>
+                    </w:rPr>
+                    <m:t>ϕ</m:t>
+                  </m:r>
+                  <m:r>
+                    <w:rPr>
+                      <w:rFonts w:ascii="Cambria Math" w:eastAsia="Aptos" w:hAnsi="Cambria Math" w:cs="Arial"/>
+                      <w:kern w:val="2"/>
+                      <w:sz w:val="24"/>
+                      <w:szCs w:val="24"/>
+                      <w14:ligatures w14:val="standardContextual"/>
+                    </w:rPr>
+                    <m:t xml:space="preserve">)sin(ψ)   </m:t>
                   </m:r>
                 </m:e>
               </m:mr>
@@ -27458,7 +27622,47 @@
                       <w:szCs w:val="24"/>
                       <w14:ligatures w14:val="standardContextual"/>
                     </w:rPr>
-                    <m:t xml:space="preserve">sin(φ)sin(θ)sin(ψ) + cos(φ)cos(ψ)   </m:t>
+                    <m:t>sin(</m:t>
+                  </m:r>
+                  <m:r>
+                    <w:rPr>
+                      <w:rFonts w:ascii="Cambria Math" w:eastAsia="Aptos" w:hAnsi="Cambria Math" w:cs="Arial"/>
+                      <w:kern w:val="2"/>
+                      <w:sz w:val="24"/>
+                      <w:szCs w:val="24"/>
+                      <w14:ligatures w14:val="standardContextual"/>
+                    </w:rPr>
+                    <m:t>ϕ</m:t>
+                  </m:r>
+                  <m:r>
+                    <w:rPr>
+                      <w:rFonts w:ascii="Cambria Math" w:eastAsia="Aptos" w:hAnsi="Cambria Math" w:cs="Arial"/>
+                      <w:kern w:val="2"/>
+                      <w:sz w:val="24"/>
+                      <w:szCs w:val="24"/>
+                      <w14:ligatures w14:val="standardContextual"/>
+                    </w:rPr>
+                    <m:t>)sin(θ)sin(ψ) + cos(</m:t>
+                  </m:r>
+                  <m:r>
+                    <w:rPr>
+                      <w:rFonts w:ascii="Cambria Math" w:eastAsia="Aptos" w:hAnsi="Cambria Math" w:cs="Arial"/>
+                      <w:kern w:val="2"/>
+                      <w:sz w:val="24"/>
+                      <w:szCs w:val="24"/>
+                      <w14:ligatures w14:val="standardContextual"/>
+                    </w:rPr>
+                    <m:t>ϕ</m:t>
+                  </m:r>
+                  <m:r>
+                    <w:rPr>
+                      <w:rFonts w:ascii="Cambria Math" w:eastAsia="Aptos" w:hAnsi="Cambria Math" w:cs="Arial"/>
+                      <w:kern w:val="2"/>
+                      <w:sz w:val="24"/>
+                      <w:szCs w:val="24"/>
+                      <w14:ligatures w14:val="standardContextual"/>
+                    </w:rPr>
+                    <m:t xml:space="preserve">)cos(ψ)   </m:t>
                   </m:r>
                 </m:e>
                 <m:e>
@@ -27470,7 +27674,47 @@
                       <w:szCs w:val="24"/>
                       <w14:ligatures w14:val="standardContextual"/>
                     </w:rPr>
-                    <m:t>cos(φ)sin(θ)sin(ψ) - sin(φ)cos(ψ)</m:t>
+                    <m:t>cos(</m:t>
+                  </m:r>
+                  <m:r>
+                    <w:rPr>
+                      <w:rFonts w:ascii="Cambria Math" w:eastAsia="Aptos" w:hAnsi="Cambria Math" w:cs="Arial"/>
+                      <w:kern w:val="2"/>
+                      <w:sz w:val="24"/>
+                      <w:szCs w:val="24"/>
+                      <w14:ligatures w14:val="standardContextual"/>
+                    </w:rPr>
+                    <m:t>ϕ</m:t>
+                  </m:r>
+                  <m:r>
+                    <w:rPr>
+                      <w:rFonts w:ascii="Cambria Math" w:eastAsia="Aptos" w:hAnsi="Cambria Math" w:cs="Arial"/>
+                      <w:kern w:val="2"/>
+                      <w:sz w:val="24"/>
+                      <w:szCs w:val="24"/>
+                      <w14:ligatures w14:val="standardContextual"/>
+                    </w:rPr>
+                    <m:t>)sin(θ)sin(ψ) - sin(</m:t>
+                  </m:r>
+                  <m:r>
+                    <w:rPr>
+                      <w:rFonts w:ascii="Cambria Math" w:eastAsia="Aptos" w:hAnsi="Cambria Math" w:cs="Arial"/>
+                      <w:kern w:val="2"/>
+                      <w:sz w:val="24"/>
+                      <w:szCs w:val="24"/>
+                      <w14:ligatures w14:val="standardContextual"/>
+                    </w:rPr>
+                    <m:t>ϕ</m:t>
+                  </m:r>
+                  <m:r>
+                    <w:rPr>
+                      <w:rFonts w:ascii="Cambria Math" w:eastAsia="Aptos" w:hAnsi="Cambria Math" w:cs="Arial"/>
+                      <w:kern w:val="2"/>
+                      <w:sz w:val="24"/>
+                      <w:szCs w:val="24"/>
+                      <w14:ligatures w14:val="standardContextual"/>
+                    </w:rPr>
+                    <m:t>)cos(ψ)</m:t>
                   </m:r>
                 </m:e>
               </m:mr>
@@ -27496,7 +27740,27 @@
                       <w:szCs w:val="24"/>
                       <w14:ligatures w14:val="standardContextual"/>
                     </w:rPr>
-                    <m:t xml:space="preserve">sin(φ)cos(θ) </m:t>
+                    <m:t>sin(</m:t>
+                  </m:r>
+                  <m:r>
+                    <w:rPr>
+                      <w:rFonts w:ascii="Cambria Math" w:eastAsia="Aptos" w:hAnsi="Cambria Math" w:cs="Arial"/>
+                      <w:kern w:val="2"/>
+                      <w:sz w:val="24"/>
+                      <w:szCs w:val="24"/>
+                      <w14:ligatures w14:val="standardContextual"/>
+                    </w:rPr>
+                    <m:t>ϕ</m:t>
+                  </m:r>
+                  <m:r>
+                    <w:rPr>
+                      <w:rFonts w:ascii="Cambria Math" w:eastAsia="Aptos" w:hAnsi="Cambria Math" w:cs="Arial"/>
+                      <w:kern w:val="2"/>
+                      <w:sz w:val="24"/>
+                      <w:szCs w:val="24"/>
+                      <w14:ligatures w14:val="standardContextual"/>
+                    </w:rPr>
+                    <m:t xml:space="preserve">)cos(θ) </m:t>
                   </m:r>
                 </m:e>
                 <m:e>
@@ -27508,7 +27772,27 @@
                       <w:szCs w:val="24"/>
                       <w14:ligatures w14:val="standardContextual"/>
                     </w:rPr>
-                    <m:t xml:space="preserve">cos(φ)cos(θ) </m:t>
+                    <m:t>cos(</m:t>
+                  </m:r>
+                  <m:r>
+                    <w:rPr>
+                      <w:rFonts w:ascii="Cambria Math" w:eastAsia="Aptos" w:hAnsi="Cambria Math" w:cs="Arial"/>
+                      <w:kern w:val="2"/>
+                      <w:sz w:val="24"/>
+                      <w:szCs w:val="24"/>
+                      <w14:ligatures w14:val="standardContextual"/>
+                    </w:rPr>
+                    <m:t>ϕ</m:t>
+                  </m:r>
+                  <m:r>
+                    <w:rPr>
+                      <w:rFonts w:ascii="Cambria Math" w:eastAsia="Aptos" w:hAnsi="Cambria Math" w:cs="Arial"/>
+                      <w:kern w:val="2"/>
+                      <w:sz w:val="24"/>
+                      <w:szCs w:val="24"/>
+                      <w14:ligatures w14:val="standardContextual"/>
+                    </w:rPr>
+                    <m:t xml:space="preserve">)cos(θ) </m:t>
                   </m:r>
                 </m:e>
               </m:mr>
@@ -29976,7 +30260,30 @@
                       <w:szCs w:val="24"/>
                       <w14:ligatures w14:val="standardContextual"/>
                     </w:rPr>
-                    <m:t>sin⁡(Φ)tan</m:t>
+                    <m:t>sin⁡(</m:t>
+                  </m:r>
+                  <m:r>
+                    <w:rPr>
+                      <w:rFonts w:ascii="Cambria Math" w:eastAsia="Times New Roman" w:hAnsi="Cambria Math" w:cs="Arial"/>
+                      <w:kern w:val="2"/>
+                      <w:sz w:val="24"/>
+                      <w:szCs w:val="24"/>
+                      <w14:ligatures w14:val="standardContextual"/>
+                    </w:rPr>
+                    <m:t>ϕ</m:t>
+                  </m:r>
+                  <m:r>
+                    <m:rPr>
+                      <m:sty m:val="p"/>
+                    </m:rPr>
+                    <w:rPr>
+                      <w:rFonts w:ascii="Cambria Math" w:eastAsia="Times New Roman" w:hAnsi="Cambria Math" w:cs="Arial"/>
+                      <w:kern w:val="2"/>
+                      <w:sz w:val="24"/>
+                      <w:szCs w:val="24"/>
+                      <w14:ligatures w14:val="standardContextual"/>
+                    </w:rPr>
+                    <m:t>)tan</m:t>
                   </m:r>
                   <m:r>
                     <w:rPr>
@@ -30001,7 +30308,30 @@
                       <w:szCs w:val="24"/>
                       <w14:ligatures w14:val="standardContextual"/>
                     </w:rPr>
-                    <m:t>cos⁡(Φ)tan</m:t>
+                    <m:t>cos⁡(</m:t>
+                  </m:r>
+                  <m:r>
+                    <w:rPr>
+                      <w:rFonts w:ascii="Cambria Math" w:eastAsia="Times New Roman" w:hAnsi="Cambria Math" w:cs="Arial"/>
+                      <w:kern w:val="2"/>
+                      <w:sz w:val="24"/>
+                      <w:szCs w:val="24"/>
+                      <w14:ligatures w14:val="standardContextual"/>
+                    </w:rPr>
+                    <m:t>ϕ</m:t>
+                  </m:r>
+                  <m:r>
+                    <m:rPr>
+                      <m:sty m:val="p"/>
+                    </m:rPr>
+                    <w:rPr>
+                      <w:rFonts w:ascii="Cambria Math" w:eastAsia="Times New Roman" w:hAnsi="Cambria Math" w:cs="Arial"/>
+                      <w:kern w:val="2"/>
+                      <w:sz w:val="24"/>
+                      <w:szCs w:val="24"/>
+                      <w14:ligatures w14:val="standardContextual"/>
+                    </w:rPr>
+                    <m:t>)tan</m:t>
                   </m:r>
                   <m:r>
                     <w:rPr>
@@ -30053,6 +30383,16 @@
                     <m:t>(</m:t>
                   </m:r>
                   <m:r>
+                    <w:rPr>
+                      <w:rFonts w:ascii="Cambria Math" w:eastAsia="Times New Roman" w:hAnsi="Cambria Math" w:cs="Arial"/>
+                      <w:kern w:val="2"/>
+                      <w:sz w:val="24"/>
+                      <w:szCs w:val="24"/>
+                      <w14:ligatures w14:val="standardContextual"/>
+                    </w:rPr>
+                    <m:t>ϕ</m:t>
+                  </m:r>
+                  <m:r>
                     <m:rPr>
                       <m:sty m:val="p"/>
                     </m:rPr>
@@ -30063,7 +30403,7 @@
                       <w:szCs w:val="24"/>
                       <w14:ligatures w14:val="standardContextual"/>
                     </w:rPr>
-                    <m:t>Φ)</m:t>
+                    <m:t>)</m:t>
                   </m:r>
                 </m:e>
                 <m:e>
@@ -30088,7 +30428,30 @@
                       <w:szCs w:val="24"/>
                       <w14:ligatures w14:val="standardContextual"/>
                     </w:rPr>
-                    <m:t>sin⁡(Φ)</m:t>
+                    <m:t>sin⁡(</m:t>
+                  </m:r>
+                  <m:r>
+                    <w:rPr>
+                      <w:rFonts w:ascii="Cambria Math" w:eastAsia="Times New Roman" w:hAnsi="Cambria Math" w:cs="Arial"/>
+                      <w:kern w:val="2"/>
+                      <w:sz w:val="24"/>
+                      <w:szCs w:val="24"/>
+                      <w14:ligatures w14:val="standardContextual"/>
+                    </w:rPr>
+                    <m:t>ϕ</m:t>
+                  </m:r>
+                  <m:r>
+                    <m:rPr>
+                      <m:sty m:val="p"/>
+                    </m:rPr>
+                    <w:rPr>
+                      <w:rFonts w:ascii="Cambria Math" w:eastAsia="Times New Roman" w:hAnsi="Cambria Math" w:cs="Arial"/>
+                      <w:kern w:val="2"/>
+                      <w:sz w:val="24"/>
+                      <w:szCs w:val="24"/>
+                      <w14:ligatures w14:val="standardContextual"/>
+                    </w:rPr>
+                    <m:t>)</m:t>
                   </m:r>
                 </m:e>
               </m:mr>
@@ -30148,9 +30511,6 @@
                         </m:dPr>
                         <m:e>
                           <m:r>
-                            <m:rPr>
-                              <m:sty m:val="p"/>
-                            </m:rPr>
                             <w:rPr>
                               <w:rFonts w:ascii="Cambria Math" w:eastAsia="Times New Roman" w:hAnsi="Cambria Math" w:cs="Arial"/>
                               <w:kern w:val="2"/>
@@ -30158,7 +30518,7 @@
                               <w:szCs w:val="24"/>
                               <w14:ligatures w14:val="standardContextual"/>
                             </w:rPr>
-                            <m:t>Φ</m:t>
+                            <m:t>ϕ</m:t>
                           </m:r>
                         </m:e>
                       </m:d>
@@ -30244,9 +30604,6 @@
                         </m:dPr>
                         <m:e>
                           <m:r>
-                            <m:rPr>
-                              <m:sty m:val="p"/>
-                            </m:rPr>
                             <w:rPr>
                               <w:rFonts w:ascii="Cambria Math" w:eastAsia="Times New Roman" w:hAnsi="Cambria Math" w:cs="Arial"/>
                               <w:kern w:val="2"/>
@@ -30254,7 +30611,7 @@
                               <w:szCs w:val="24"/>
                               <w14:ligatures w14:val="standardContextual"/>
                             </w:rPr>
-                            <m:t>Φ</m:t>
+                            <m:t>ϕ</m:t>
                           </m:r>
                         </m:e>
                       </m:d>
@@ -30552,7 +30909,47 @@
                       <w:szCs w:val="24"/>
                       <w14:ligatures w14:val="standardContextual"/>
                     </w:rPr>
-                    <m:t xml:space="preserve">sin(φ)sin(θ)cos(ψ) - cos(φ)sin(ψ)   </m:t>
+                    <m:t>sin(</m:t>
+                  </m:r>
+                  <m:r>
+                    <w:rPr>
+                      <w:rFonts w:ascii="Cambria Math" w:eastAsia="Aptos" w:hAnsi="Cambria Math" w:cs="Arial"/>
+                      <w:kern w:val="2"/>
+                      <w:sz w:val="24"/>
+                      <w:szCs w:val="24"/>
+                      <w14:ligatures w14:val="standardContextual"/>
+                    </w:rPr>
+                    <m:t>ϕ</m:t>
+                  </m:r>
+                  <m:r>
+                    <w:rPr>
+                      <w:rFonts w:ascii="Cambria Math" w:eastAsia="Aptos" w:hAnsi="Cambria Math" w:cs="Arial"/>
+                      <w:kern w:val="2"/>
+                      <w:sz w:val="24"/>
+                      <w:szCs w:val="24"/>
+                      <w14:ligatures w14:val="standardContextual"/>
+                    </w:rPr>
+                    <m:t>)sin(θ)cos(ψ) - cos(</m:t>
+                  </m:r>
+                  <m:r>
+                    <w:rPr>
+                      <w:rFonts w:ascii="Cambria Math" w:eastAsia="Aptos" w:hAnsi="Cambria Math" w:cs="Arial"/>
+                      <w:kern w:val="2"/>
+                      <w:sz w:val="24"/>
+                      <w:szCs w:val="24"/>
+                      <w14:ligatures w14:val="standardContextual"/>
+                    </w:rPr>
+                    <m:t>ϕ</m:t>
+                  </m:r>
+                  <m:r>
+                    <w:rPr>
+                      <w:rFonts w:ascii="Cambria Math" w:eastAsia="Aptos" w:hAnsi="Cambria Math" w:cs="Arial"/>
+                      <w:kern w:val="2"/>
+                      <w:sz w:val="24"/>
+                      <w:szCs w:val="24"/>
+                      <w14:ligatures w14:val="standardContextual"/>
+                    </w:rPr>
+                    <m:t xml:space="preserve">)sin(ψ)   </m:t>
                   </m:r>
                 </m:e>
                 <m:e>
@@ -30564,7 +30961,47 @@
                       <w:szCs w:val="24"/>
                       <w14:ligatures w14:val="standardContextual"/>
                     </w:rPr>
-                    <m:t xml:space="preserve">cos(φ)sin(θ)cos(ψ) + sin(φ)sin(ψ)   </m:t>
+                    <m:t>cos(</m:t>
+                  </m:r>
+                  <m:r>
+                    <w:rPr>
+                      <w:rFonts w:ascii="Cambria Math" w:eastAsia="Aptos" w:hAnsi="Cambria Math" w:cs="Arial"/>
+                      <w:kern w:val="2"/>
+                      <w:sz w:val="24"/>
+                      <w:szCs w:val="24"/>
+                      <w14:ligatures w14:val="standardContextual"/>
+                    </w:rPr>
+                    <m:t>ϕ</m:t>
+                  </m:r>
+                  <m:r>
+                    <w:rPr>
+                      <w:rFonts w:ascii="Cambria Math" w:eastAsia="Aptos" w:hAnsi="Cambria Math" w:cs="Arial"/>
+                      <w:kern w:val="2"/>
+                      <w:sz w:val="24"/>
+                      <w:szCs w:val="24"/>
+                      <w14:ligatures w14:val="standardContextual"/>
+                    </w:rPr>
+                    <m:t>)sin(θ)cos(ψ) + sin(</m:t>
+                  </m:r>
+                  <m:r>
+                    <w:rPr>
+                      <w:rFonts w:ascii="Cambria Math" w:eastAsia="Aptos" w:hAnsi="Cambria Math" w:cs="Arial"/>
+                      <w:kern w:val="2"/>
+                      <w:sz w:val="24"/>
+                      <w:szCs w:val="24"/>
+                      <w14:ligatures w14:val="standardContextual"/>
+                    </w:rPr>
+                    <m:t>ϕ</m:t>
+                  </m:r>
+                  <m:r>
+                    <w:rPr>
+                      <w:rFonts w:ascii="Cambria Math" w:eastAsia="Aptos" w:hAnsi="Cambria Math" w:cs="Arial"/>
+                      <w:kern w:val="2"/>
+                      <w:sz w:val="24"/>
+                      <w:szCs w:val="24"/>
+                      <w14:ligatures w14:val="standardContextual"/>
+                    </w:rPr>
+                    <m:t xml:space="preserve">)sin(ψ)   </m:t>
                   </m:r>
                 </m:e>
               </m:mr>
@@ -30590,7 +31027,47 @@
                       <w:szCs w:val="24"/>
                       <w14:ligatures w14:val="standardContextual"/>
                     </w:rPr>
-                    <m:t xml:space="preserve">sin(φ)sin(θ)sin(ψ) + cos(φ)cos(ψ)   </m:t>
+                    <m:t>sin(</m:t>
+                  </m:r>
+                  <m:r>
+                    <w:rPr>
+                      <w:rFonts w:ascii="Cambria Math" w:eastAsia="Aptos" w:hAnsi="Cambria Math" w:cs="Arial"/>
+                      <w:kern w:val="2"/>
+                      <w:sz w:val="24"/>
+                      <w:szCs w:val="24"/>
+                      <w14:ligatures w14:val="standardContextual"/>
+                    </w:rPr>
+                    <m:t>ϕ</m:t>
+                  </m:r>
+                  <m:r>
+                    <w:rPr>
+                      <w:rFonts w:ascii="Cambria Math" w:eastAsia="Aptos" w:hAnsi="Cambria Math" w:cs="Arial"/>
+                      <w:kern w:val="2"/>
+                      <w:sz w:val="24"/>
+                      <w:szCs w:val="24"/>
+                      <w14:ligatures w14:val="standardContextual"/>
+                    </w:rPr>
+                    <m:t>)sin(θ)sin(ψ) + cos(</m:t>
+                  </m:r>
+                  <m:r>
+                    <w:rPr>
+                      <w:rFonts w:ascii="Cambria Math" w:eastAsia="Aptos" w:hAnsi="Cambria Math" w:cs="Arial"/>
+                      <w:kern w:val="2"/>
+                      <w:sz w:val="24"/>
+                      <w:szCs w:val="24"/>
+                      <w14:ligatures w14:val="standardContextual"/>
+                    </w:rPr>
+                    <m:t>ϕ</m:t>
+                  </m:r>
+                  <m:r>
+                    <w:rPr>
+                      <w:rFonts w:ascii="Cambria Math" w:eastAsia="Aptos" w:hAnsi="Cambria Math" w:cs="Arial"/>
+                      <w:kern w:val="2"/>
+                      <w:sz w:val="24"/>
+                      <w:szCs w:val="24"/>
+                      <w14:ligatures w14:val="standardContextual"/>
+                    </w:rPr>
+                    <m:t xml:space="preserve">)cos(ψ)   </m:t>
                   </m:r>
                 </m:e>
                 <m:e>
@@ -30602,7 +31079,47 @@
                       <w:szCs w:val="24"/>
                       <w14:ligatures w14:val="standardContextual"/>
                     </w:rPr>
-                    <m:t>cos(φ)sin(θ)sin(ψ) - sin(φ)cos(ψ)</m:t>
+                    <m:t>cos(</m:t>
+                  </m:r>
+                  <m:r>
+                    <w:rPr>
+                      <w:rFonts w:ascii="Cambria Math" w:eastAsia="Aptos" w:hAnsi="Cambria Math" w:cs="Arial"/>
+                      <w:kern w:val="2"/>
+                      <w:sz w:val="24"/>
+                      <w:szCs w:val="24"/>
+                      <w14:ligatures w14:val="standardContextual"/>
+                    </w:rPr>
+                    <m:t>ϕ</m:t>
+                  </m:r>
+                  <m:r>
+                    <w:rPr>
+                      <w:rFonts w:ascii="Cambria Math" w:eastAsia="Aptos" w:hAnsi="Cambria Math" w:cs="Arial"/>
+                      <w:kern w:val="2"/>
+                      <w:sz w:val="24"/>
+                      <w:szCs w:val="24"/>
+                      <w14:ligatures w14:val="standardContextual"/>
+                    </w:rPr>
+                    <m:t>)sin(θ)sin(ψ) - sin(</m:t>
+                  </m:r>
+                  <m:r>
+                    <w:rPr>
+                      <w:rFonts w:ascii="Cambria Math" w:eastAsia="Aptos" w:hAnsi="Cambria Math" w:cs="Arial"/>
+                      <w:kern w:val="2"/>
+                      <w:sz w:val="24"/>
+                      <w:szCs w:val="24"/>
+                      <w14:ligatures w14:val="standardContextual"/>
+                    </w:rPr>
+                    <m:t>ϕ</m:t>
+                  </m:r>
+                  <m:r>
+                    <w:rPr>
+                      <w:rFonts w:ascii="Cambria Math" w:eastAsia="Aptos" w:hAnsi="Cambria Math" w:cs="Arial"/>
+                      <w:kern w:val="2"/>
+                      <w:sz w:val="24"/>
+                      <w:szCs w:val="24"/>
+                      <w14:ligatures w14:val="standardContextual"/>
+                    </w:rPr>
+                    <m:t>)cos(ψ)</m:t>
                   </m:r>
                 </m:e>
               </m:mr>
@@ -30628,7 +31145,27 @@
                       <w:szCs w:val="24"/>
                       <w14:ligatures w14:val="standardContextual"/>
                     </w:rPr>
-                    <m:t xml:space="preserve">sin(φ)cos(θ) </m:t>
+                    <m:t>sin(</m:t>
+                  </m:r>
+                  <m:r>
+                    <w:rPr>
+                      <w:rFonts w:ascii="Cambria Math" w:eastAsia="Aptos" w:hAnsi="Cambria Math" w:cs="Arial"/>
+                      <w:kern w:val="2"/>
+                      <w:sz w:val="24"/>
+                      <w:szCs w:val="24"/>
+                      <w14:ligatures w14:val="standardContextual"/>
+                    </w:rPr>
+                    <m:t>ϕ</m:t>
+                  </m:r>
+                  <m:r>
+                    <w:rPr>
+                      <w:rFonts w:ascii="Cambria Math" w:eastAsia="Aptos" w:hAnsi="Cambria Math" w:cs="Arial"/>
+                      <w:kern w:val="2"/>
+                      <w:sz w:val="24"/>
+                      <w:szCs w:val="24"/>
+                      <w14:ligatures w14:val="standardContextual"/>
+                    </w:rPr>
+                    <m:t xml:space="preserve">)cos(θ) </m:t>
                   </m:r>
                 </m:e>
                 <m:e>
@@ -30640,7 +31177,27 @@
                       <w:szCs w:val="24"/>
                       <w14:ligatures w14:val="standardContextual"/>
                     </w:rPr>
-                    <m:t xml:space="preserve">cos(φ)cos(θ) </m:t>
+                    <m:t>cos(</m:t>
+                  </m:r>
+                  <m:r>
+                    <w:rPr>
+                      <w:rFonts w:ascii="Cambria Math" w:eastAsia="Aptos" w:hAnsi="Cambria Math" w:cs="Arial"/>
+                      <w:kern w:val="2"/>
+                      <w:sz w:val="24"/>
+                      <w:szCs w:val="24"/>
+                      <w14:ligatures w14:val="standardContextual"/>
+                    </w:rPr>
+                    <m:t>ϕ</m:t>
+                  </m:r>
+                  <m:r>
+                    <w:rPr>
+                      <w:rFonts w:ascii="Cambria Math" w:eastAsia="Aptos" w:hAnsi="Cambria Math" w:cs="Arial"/>
+                      <w:kern w:val="2"/>
+                      <w:sz w:val="24"/>
+                      <w:szCs w:val="24"/>
+                      <w14:ligatures w14:val="standardContextual"/>
+                    </w:rPr>
+                    <m:t xml:space="preserve">)cos(θ) </m:t>
                   </m:r>
                 </m:e>
               </m:mr>
@@ -34363,7 +34920,27 @@
           <w:sz w:val="24"/>
           <w:szCs w:val="24"/>
         </w:rPr>
-        <w:t>Initial state vector: [u, v, w, p, q, r, φ, θ, ψ, x, y, z]</w:t>
+        <w:t xml:space="preserve">Initial state vector: [u, v, w, p, q, r, </w:t>
+      </w:r>
+      <m:oMath>
+        <m:r>
+          <w:rPr>
+            <w:rFonts w:ascii="Cambria Math" w:eastAsia="Aptos" w:hAnsi="Cambria Math" w:cs="Arial"/>
+            <w:kern w:val="2"/>
+            <w:sz w:val="24"/>
+            <w:szCs w:val="24"/>
+          </w:rPr>
+          <m:t>ϕ</m:t>
+        </m:r>
+      </m:oMath>
+      <w:r>
+        <w:rPr>
+          <w:rFonts w:ascii="Aptos" w:eastAsia="Aptos" w:hAnsi="Aptos" w:cs="Arial"/>
+          <w:kern w:val="2"/>
+          <w:sz w:val="24"/>
+          <w:szCs w:val="24"/>
+        </w:rPr>
+        <w:t>, θ, ψ, x, y, z]</w:t>
       </w:r>
     </w:p>
     <w:p>
@@ -49372,7 +49949,6 @@
   <w:style w:type="character" w:default="1" w:styleId="DefaultParagraphFont">
     <w:name w:val="Default Paragraph Font"/>
     <w:uiPriority w:val="1"/>
-    <w:semiHidden/>
     <w:unhideWhenUsed/>
   </w:style>
   <w:style w:type="table" w:default="1" w:styleId="TableNormal">

</xml_diff>